<commit_message>
correção no teste de aceitação
</commit_message>
<xml_diff>
--- a/TesteDeFuncionalidade/Teste_De_Funcionalidade_Dimas.docx
+++ b/TesteDeFuncionalidade/Teste_De_Funcionalidade_Dimas.docx
@@ -10807,15 +10807,68 @@
           <w:sz w:val="24"/>
           <w:szCs w:val="24"/>
         </w:rPr>
-        <w:t xml:space="preserve">Consultar agendamento por nome do </w:t>
-      </w:r>
-      <w:r>
-        <w:rPr>
-          <w:rFonts w:ascii="Arial" w:hAnsi="Arial" w:cs="Arial"/>
-          <w:sz w:val="24"/>
-          <w:szCs w:val="24"/>
-        </w:rPr>
-        <w:t>profissional e data (dia/mês/ano)</w:t>
+        <w:t>Consultar agendamento por nome do profissional e data (dia/mês/ano).</w:t>
+      </w:r>
+    </w:p>
+    <w:p>
+      <w:pPr>
+        <w:jc w:val="both"/>
+        <w:rPr>
+          <w:rFonts w:ascii="Arial" w:hAnsi="Arial" w:cs="Arial"/>
+          <w:sz w:val="24"/>
+          <w:szCs w:val="24"/>
+        </w:rPr>
+      </w:pPr>
+    </w:p>
+    <w:p>
+      <w:pPr>
+        <w:jc w:val="both"/>
+        <w:rPr>
+          <w:rFonts w:ascii="Arial" w:hAnsi="Arial" w:cs="Arial"/>
+          <w:sz w:val="24"/>
+          <w:szCs w:val="24"/>
+        </w:rPr>
+      </w:pPr>
+      <w:r>
+        <w:rPr>
+          <w:rFonts w:ascii="Arial" w:hAnsi="Arial" w:cs="Arial"/>
+          <w:b/>
+          <w:sz w:val="24"/>
+          <w:szCs w:val="24"/>
+        </w:rPr>
+        <w:t>Objetivo:</w:t>
+      </w:r>
+      <w:r>
+        <w:rPr>
+          <w:rFonts w:ascii="Arial" w:hAnsi="Arial" w:cs="Arial"/>
+          <w:sz w:val="24"/>
+          <w:szCs w:val="24"/>
+        </w:rPr>
+        <w:t xml:space="preserve"> Verificar se o sistema permite aos usuários </w:t>
+      </w:r>
+      <w:r>
+        <w:rPr>
+          <w:rFonts w:ascii="Arial" w:hAnsi="Arial" w:cs="Arial"/>
+          <w:sz w:val="24"/>
+          <w:szCs w:val="24"/>
+        </w:rPr>
+        <w:t>consultar agendamento através do nome do profissional e data (dia/mês/ano)</w:t>
+      </w:r>
+      <w:r>
+        <w:rPr>
+          <w:rFonts w:ascii="Arial" w:hAnsi="Arial" w:cs="Arial"/>
+          <w:sz w:val="24"/>
+          <w:szCs w:val="24"/>
+        </w:rPr>
+        <w:t xml:space="preserve"> e e</w:t>
+      </w:r>
+      <w:r>
+        <w:rPr>
+          <w:rFonts w:ascii="Arial" w:hAnsi="Arial" w:cs="Arial"/>
+          <w:sz w:val="24"/>
+          <w:szCs w:val="24"/>
+        </w:rPr>
+        <w:t>xibir as informações corretas do mesmo</w:t>
       </w:r>
       <w:r>
         <w:rPr>
@@ -10841,87 +10894,18 @@
         <w:jc w:val="both"/>
         <w:rPr>
           <w:rFonts w:ascii="Arial" w:hAnsi="Arial" w:cs="Arial"/>
-          <w:sz w:val="24"/>
-          <w:szCs w:val="24"/>
-        </w:rPr>
-      </w:pPr>
-      <w:r>
-        <w:rPr>
-          <w:rFonts w:ascii="Arial" w:hAnsi="Arial" w:cs="Arial"/>
           <w:b/>
           <w:sz w:val="24"/>
           <w:szCs w:val="24"/>
         </w:rPr>
-        <w:t>Objetivo:</w:t>
-      </w:r>
-      <w:r>
-        <w:rPr>
-          <w:rFonts w:ascii="Arial" w:hAnsi="Arial" w:cs="Arial"/>
-          <w:sz w:val="24"/>
-          <w:szCs w:val="24"/>
-        </w:rPr>
-        <w:t xml:space="preserve"> Verificar se o sistema permite aos usuários </w:t>
-      </w:r>
-      <w:r>
-        <w:rPr>
-          <w:rFonts w:ascii="Arial" w:hAnsi="Arial" w:cs="Arial"/>
-          <w:sz w:val="24"/>
-          <w:szCs w:val="24"/>
-        </w:rPr>
-        <w:t>consultar agendamento através do nome do profissional e data (dia/mês/ano)</w:t>
-      </w:r>
-      <w:r>
-        <w:rPr>
-          <w:rFonts w:ascii="Arial" w:hAnsi="Arial" w:cs="Arial"/>
-          <w:sz w:val="24"/>
-          <w:szCs w:val="24"/>
-        </w:rPr>
-        <w:t xml:space="preserve"> e e</w:t>
-      </w:r>
-      <w:r>
-        <w:rPr>
-          <w:rFonts w:ascii="Arial" w:hAnsi="Arial" w:cs="Arial"/>
-          <w:sz w:val="24"/>
-          <w:szCs w:val="24"/>
-        </w:rPr>
-        <w:t>xibir as informações corretas do mesmo</w:t>
-      </w:r>
-      <w:r>
-        <w:rPr>
-          <w:rFonts w:ascii="Arial" w:hAnsi="Arial" w:cs="Arial"/>
-          <w:sz w:val="24"/>
-          <w:szCs w:val="24"/>
-        </w:rPr>
-        <w:t>.</w:t>
-      </w:r>
-    </w:p>
-    <w:p>
-      <w:pPr>
-        <w:jc w:val="both"/>
-        <w:rPr>
-          <w:rFonts w:ascii="Arial" w:hAnsi="Arial" w:cs="Arial"/>
-          <w:sz w:val="24"/>
-          <w:szCs w:val="24"/>
-        </w:rPr>
-      </w:pPr>
-    </w:p>
-    <w:p>
-      <w:pPr>
-        <w:jc w:val="both"/>
+      </w:pPr>
+      <w:r>
         <w:rPr>
           <w:rFonts w:ascii="Arial" w:hAnsi="Arial" w:cs="Arial"/>
           <w:b/>
           <w:sz w:val="24"/>
           <w:szCs w:val="24"/>
         </w:rPr>
-      </w:pPr>
-      <w:r>
-        <w:rPr>
-          <w:rFonts w:ascii="Arial" w:hAnsi="Arial" w:cs="Arial"/>
-          <w:b/>
-          <w:sz w:val="24"/>
-          <w:szCs w:val="24"/>
-        </w:rPr>
         <w:t>Passos do Teste:</w:t>
       </w:r>
     </w:p>
@@ -10991,23 +10975,7 @@
           <w:sz w:val="24"/>
           <w:szCs w:val="24"/>
         </w:rPr>
-        <w:t>Seleciona em “Buscar por” a opção “</w:t>
-      </w:r>
-      <w:r>
-        <w:rPr>
-          <w:rFonts w:ascii="Arial" w:hAnsi="Arial" w:cs="Arial"/>
-          <w:sz w:val="24"/>
-          <w:szCs w:val="24"/>
-        </w:rPr>
-        <w:t>Profissional Dia/Mês/Ano</w:t>
-      </w:r>
-      <w:r>
-        <w:rPr>
-          <w:rFonts w:ascii="Arial" w:hAnsi="Arial" w:cs="Arial"/>
-          <w:sz w:val="24"/>
-          <w:szCs w:val="24"/>
-        </w:rPr>
-        <w:t>”;</w:t>
+        <w:t>Seleciona em “Buscar por” a opção “Profissional Dia/Mês/Ano”;</w:t>
       </w:r>
     </w:p>
     <w:p>
@@ -11030,31 +10998,7 @@
           <w:sz w:val="24"/>
           <w:szCs w:val="24"/>
         </w:rPr>
-        <w:t xml:space="preserve">Digite um nome do </w:t>
-      </w:r>
-      <w:r>
-        <w:rPr>
-          <w:rFonts w:ascii="Arial" w:hAnsi="Arial" w:cs="Arial"/>
-          <w:sz w:val="24"/>
-          <w:szCs w:val="24"/>
-        </w:rPr>
-        <w:t>profissional</w:t>
-      </w:r>
-      <w:r>
-        <w:rPr>
-          <w:rFonts w:ascii="Arial" w:hAnsi="Arial" w:cs="Arial"/>
-          <w:sz w:val="24"/>
-          <w:szCs w:val="24"/>
-        </w:rPr>
-        <w:t xml:space="preserve"> (ou parte do nome) válido no campo “Digite”</w:t>
-      </w:r>
-      <w:r>
-        <w:rPr>
-          <w:rFonts w:ascii="Arial" w:hAnsi="Arial" w:cs="Arial"/>
-          <w:sz w:val="24"/>
-          <w:szCs w:val="24"/>
-        </w:rPr>
-        <w:t xml:space="preserve"> e a data (dia/mês/ano)</w:t>
+        <w:t>Digite um nome do profissional (ou parte do nome) válido no campo “Digite” e a data (dia/mês/ano)</w:t>
       </w:r>
       <w:r>
         <w:rPr>
@@ -11800,32 +11744,138 @@
           <w:sz w:val="24"/>
           <w:szCs w:val="24"/>
         </w:rPr>
-        <w:t xml:space="preserve">profissional e </w:t>
-      </w:r>
-      <w:r>
+        <w:t>profissional e mês/ano</w:t>
+      </w:r>
+      <w:r>
+        <w:rPr>
+          <w:rFonts w:ascii="Arial" w:hAnsi="Arial" w:cs="Arial"/>
+          <w:sz w:val="24"/>
+          <w:szCs w:val="24"/>
+        </w:rPr>
+        <w:t xml:space="preserve">, exibindo as informações </w:t>
+      </w:r>
+      <w:r>
+        <w:rPr>
+          <w:rFonts w:ascii="Arial" w:hAnsi="Arial" w:cs="Arial"/>
+          <w:sz w:val="24"/>
+          <w:szCs w:val="24"/>
+        </w:rPr>
+        <w:t>referentes ao agendamento</w:t>
+      </w:r>
+      <w:r>
+        <w:rPr>
+          <w:rFonts w:ascii="Arial" w:hAnsi="Arial" w:cs="Arial"/>
+          <w:sz w:val="24"/>
+          <w:szCs w:val="24"/>
+        </w:rPr>
+        <w:t>.</w:t>
+      </w:r>
+    </w:p>
+    <w:p>
+      <w:pPr>
+        <w:jc w:val="both"/>
         <w:rPr>
           <w:rFonts w:ascii="Arial" w:hAnsi="Arial" w:cs="Arial"/>
           <w:b/>
           <w:sz w:val="24"/>
           <w:szCs w:val="24"/>
         </w:rPr>
-        <w:t>mês/ano</w:t>
-      </w:r>
-      <w:r>
-        <w:rPr>
-          <w:rFonts w:ascii="Arial" w:hAnsi="Arial" w:cs="Arial"/>
-          <w:sz w:val="24"/>
-          <w:szCs w:val="24"/>
-        </w:rPr>
-        <w:t xml:space="preserve">, exibindo as informações </w:t>
-      </w:r>
-      <w:r>
-        <w:rPr>
-          <w:rFonts w:ascii="Arial" w:hAnsi="Arial" w:cs="Arial"/>
-          <w:sz w:val="24"/>
-          <w:szCs w:val="24"/>
-        </w:rPr>
-        <w:t>referentes ao agendamento</w:t>
+      </w:pPr>
+    </w:p>
+    <w:p>
+      <w:pPr>
+        <w:jc w:val="both"/>
+        <w:rPr>
+          <w:rFonts w:ascii="Arial" w:hAnsi="Arial" w:cs="Arial"/>
+          <w:sz w:val="24"/>
+          <w:szCs w:val="24"/>
+        </w:rPr>
+      </w:pPr>
+      <w:r>
+        <w:rPr>
+          <w:rFonts w:ascii="Arial" w:hAnsi="Arial" w:cs="Arial"/>
+          <w:b/>
+          <w:sz w:val="24"/>
+          <w:szCs w:val="24"/>
+        </w:rPr>
+        <w:t>Cenário de Teste de Funcionalidade:</w:t>
+      </w:r>
+      <w:r>
+        <w:rPr>
+          <w:rFonts w:ascii="Arial" w:hAnsi="Arial" w:cs="Arial"/>
+          <w:sz w:val="24"/>
+          <w:szCs w:val="24"/>
+        </w:rPr>
+        <w:t xml:space="preserve"> </w:t>
+      </w:r>
+      <w:r>
+        <w:rPr>
+          <w:rFonts w:ascii="Arial" w:hAnsi="Arial" w:cs="Arial"/>
+          <w:sz w:val="24"/>
+          <w:szCs w:val="24"/>
+        </w:rPr>
+        <w:t>Consultar agendamento por nome do profissional e mês/ano.</w:t>
+      </w:r>
+    </w:p>
+    <w:p>
+      <w:pPr>
+        <w:jc w:val="both"/>
+        <w:rPr>
+          <w:rFonts w:ascii="Arial" w:hAnsi="Arial" w:cs="Arial"/>
+          <w:sz w:val="24"/>
+          <w:szCs w:val="24"/>
+        </w:rPr>
+      </w:pPr>
+    </w:p>
+    <w:p>
+      <w:pPr>
+        <w:jc w:val="both"/>
+        <w:rPr>
+          <w:rFonts w:ascii="Arial" w:hAnsi="Arial" w:cs="Arial"/>
+          <w:sz w:val="24"/>
+          <w:szCs w:val="24"/>
+        </w:rPr>
+      </w:pPr>
+      <w:r>
+        <w:rPr>
+          <w:rFonts w:ascii="Arial" w:hAnsi="Arial" w:cs="Arial"/>
+          <w:b/>
+          <w:sz w:val="24"/>
+          <w:szCs w:val="24"/>
+        </w:rPr>
+        <w:t>Objetivo:</w:t>
+      </w:r>
+      <w:r>
+        <w:rPr>
+          <w:rFonts w:ascii="Arial" w:hAnsi="Arial" w:cs="Arial"/>
+          <w:sz w:val="24"/>
+          <w:szCs w:val="24"/>
+        </w:rPr>
+        <w:t xml:space="preserve"> Verificar se o sistema permite aos usuários </w:t>
+      </w:r>
+      <w:r>
+        <w:rPr>
+          <w:rFonts w:ascii="Arial" w:hAnsi="Arial" w:cs="Arial"/>
+          <w:sz w:val="24"/>
+          <w:szCs w:val="24"/>
+        </w:rPr>
+        <w:t>consultar agendamento através do nome do profissional e mês/ano</w:t>
+      </w:r>
+      <w:r>
+        <w:rPr>
+          <w:rFonts w:ascii="Arial" w:hAnsi="Arial" w:cs="Arial"/>
+          <w:sz w:val="24"/>
+          <w:szCs w:val="24"/>
+        </w:rPr>
+        <w:t xml:space="preserve"> e e</w:t>
+      </w:r>
+      <w:r>
+        <w:rPr>
+          <w:rFonts w:ascii="Arial" w:hAnsi="Arial" w:cs="Arial"/>
+          <w:sz w:val="24"/>
+          <w:szCs w:val="24"/>
+        </w:rPr>
+        <w:t>xibir as informações corretas do mesmo</w:t>
       </w:r>
       <w:r>
         <w:rPr>
@@ -11841,21 +11891,21 @@
         <w:jc w:val="both"/>
         <w:rPr>
           <w:rFonts w:ascii="Arial" w:hAnsi="Arial" w:cs="Arial"/>
+          <w:sz w:val="24"/>
+          <w:szCs w:val="24"/>
+        </w:rPr>
+      </w:pPr>
+    </w:p>
+    <w:p>
+      <w:pPr>
+        <w:jc w:val="both"/>
+        <w:rPr>
+          <w:rFonts w:ascii="Arial" w:hAnsi="Arial" w:cs="Arial"/>
           <w:b/>
           <w:sz w:val="24"/>
           <w:szCs w:val="24"/>
         </w:rPr>
       </w:pPr>
-    </w:p>
-    <w:p>
-      <w:pPr>
-        <w:jc w:val="both"/>
-        <w:rPr>
-          <w:rFonts w:ascii="Arial" w:hAnsi="Arial" w:cs="Arial"/>
-          <w:sz w:val="24"/>
-          <w:szCs w:val="24"/>
-        </w:rPr>
-      </w:pPr>
       <w:r>
         <w:rPr>
           <w:rFonts w:ascii="Arial" w:hAnsi="Arial" w:cs="Arial"/>
@@ -11863,7 +11913,270 @@
           <w:sz w:val="24"/>
           <w:szCs w:val="24"/>
         </w:rPr>
-        <w:t>Cenário de Teste de Funcionalidade:</w:t>
+        <w:t>Passos do Teste:</w:t>
+      </w:r>
+    </w:p>
+    <w:p>
+      <w:pPr>
+        <w:pStyle w:val="PargrafodaLista"/>
+        <w:numPr>
+          <w:ilvl w:val="0"/>
+          <w:numId w:val="18"/>
+        </w:numPr>
+        <w:jc w:val="both"/>
+        <w:rPr>
+          <w:rFonts w:ascii="Arial" w:hAnsi="Arial" w:cs="Arial"/>
+          <w:sz w:val="24"/>
+          <w:szCs w:val="24"/>
+        </w:rPr>
+      </w:pPr>
+      <w:r>
+        <w:rPr>
+          <w:rFonts w:ascii="Arial" w:hAnsi="Arial" w:cs="Arial"/>
+          <w:sz w:val="24"/>
+          <w:szCs w:val="24"/>
+        </w:rPr>
+        <w:t>Usuário acessa o sistema;</w:t>
+      </w:r>
+    </w:p>
+    <w:p>
+      <w:pPr>
+        <w:pStyle w:val="PargrafodaLista"/>
+        <w:numPr>
+          <w:ilvl w:val="0"/>
+          <w:numId w:val="18"/>
+        </w:numPr>
+        <w:jc w:val="both"/>
+        <w:rPr>
+          <w:rFonts w:ascii="Arial" w:hAnsi="Arial" w:cs="Arial"/>
+          <w:sz w:val="24"/>
+          <w:szCs w:val="24"/>
+        </w:rPr>
+      </w:pPr>
+      <w:r>
+        <w:rPr>
+          <w:rFonts w:ascii="Arial" w:hAnsi="Arial" w:cs="Arial"/>
+          <w:sz w:val="24"/>
+          <w:szCs w:val="24"/>
+        </w:rPr>
+        <w:t>Acessa a área de Agendamento;</w:t>
+      </w:r>
+    </w:p>
+    <w:p>
+      <w:pPr>
+        <w:pStyle w:val="PargrafodaLista"/>
+        <w:numPr>
+          <w:ilvl w:val="0"/>
+          <w:numId w:val="18"/>
+        </w:numPr>
+        <w:jc w:val="both"/>
+        <w:rPr>
+          <w:rFonts w:ascii="Arial" w:hAnsi="Arial" w:cs="Arial"/>
+          <w:sz w:val="24"/>
+          <w:szCs w:val="24"/>
+        </w:rPr>
+      </w:pPr>
+      <w:r>
+        <w:rPr>
+          <w:rFonts w:ascii="Arial" w:hAnsi="Arial" w:cs="Arial"/>
+          <w:sz w:val="24"/>
+          <w:szCs w:val="24"/>
+        </w:rPr>
+        <w:t>Seleciona em “Buscar por” a opção “Profissional Mês/Ano”;</w:t>
+      </w:r>
+    </w:p>
+    <w:p>
+      <w:pPr>
+        <w:pStyle w:val="PargrafodaLista"/>
+        <w:numPr>
+          <w:ilvl w:val="0"/>
+          <w:numId w:val="18"/>
+        </w:numPr>
+        <w:jc w:val="both"/>
+        <w:rPr>
+          <w:rFonts w:ascii="Arial" w:hAnsi="Arial" w:cs="Arial"/>
+          <w:sz w:val="24"/>
+          <w:szCs w:val="24"/>
+        </w:rPr>
+      </w:pPr>
+      <w:r>
+        <w:rPr>
+          <w:rFonts w:ascii="Arial" w:hAnsi="Arial" w:cs="Arial"/>
+          <w:sz w:val="24"/>
+          <w:szCs w:val="24"/>
+        </w:rPr>
+        <w:lastRenderedPageBreak/>
+        <w:t>Digite um nome do profissional (ou parte do nome) válido no campo “Digite” e a mês/ano no campo “Data” ou pode escolher a data no calendário ao lado referente ao mês e ano;</w:t>
+      </w:r>
+    </w:p>
+    <w:p>
+      <w:pPr>
+        <w:pStyle w:val="PargrafodaLista"/>
+        <w:numPr>
+          <w:ilvl w:val="0"/>
+          <w:numId w:val="18"/>
+        </w:numPr>
+        <w:jc w:val="both"/>
+        <w:rPr>
+          <w:rFonts w:ascii="Arial" w:hAnsi="Arial" w:cs="Arial"/>
+          <w:sz w:val="24"/>
+          <w:szCs w:val="24"/>
+        </w:rPr>
+      </w:pPr>
+      <w:r>
+        <w:rPr>
+          <w:rFonts w:ascii="Arial" w:hAnsi="Arial" w:cs="Arial"/>
+          <w:sz w:val="24"/>
+          <w:szCs w:val="24"/>
+        </w:rPr>
+        <w:t>Seleciona em “Situação” a opção “Todos”;</w:t>
+      </w:r>
+    </w:p>
+    <w:p>
+      <w:pPr>
+        <w:pStyle w:val="PargrafodaLista"/>
+        <w:numPr>
+          <w:ilvl w:val="0"/>
+          <w:numId w:val="18"/>
+        </w:numPr>
+        <w:jc w:val="both"/>
+        <w:rPr>
+          <w:rFonts w:ascii="Arial" w:hAnsi="Arial" w:cs="Arial"/>
+          <w:sz w:val="24"/>
+          <w:szCs w:val="24"/>
+        </w:rPr>
+      </w:pPr>
+      <w:r>
+        <w:rPr>
+          <w:rFonts w:ascii="Arial" w:hAnsi="Arial" w:cs="Arial"/>
+          <w:sz w:val="24"/>
+          <w:szCs w:val="24"/>
+        </w:rPr>
+        <w:t>Seleciona em “Ativo” a opção “Todos”;</w:t>
+      </w:r>
+    </w:p>
+    <w:p>
+      <w:pPr>
+        <w:pStyle w:val="PargrafodaLista"/>
+        <w:numPr>
+          <w:ilvl w:val="0"/>
+          <w:numId w:val="18"/>
+        </w:numPr>
+        <w:jc w:val="both"/>
+        <w:rPr>
+          <w:rFonts w:ascii="Arial" w:hAnsi="Arial" w:cs="Arial"/>
+          <w:sz w:val="24"/>
+          <w:szCs w:val="24"/>
+        </w:rPr>
+      </w:pPr>
+      <w:r>
+        <w:rPr>
+          <w:rFonts w:ascii="Arial" w:hAnsi="Arial" w:cs="Arial"/>
+          <w:sz w:val="24"/>
+          <w:szCs w:val="24"/>
+        </w:rPr>
+        <w:t>Clique em “Buscar”;</w:t>
+      </w:r>
+    </w:p>
+    <w:p>
+      <w:pPr>
+        <w:pStyle w:val="PargrafodaLista"/>
+        <w:numPr>
+          <w:ilvl w:val="0"/>
+          <w:numId w:val="18"/>
+        </w:numPr>
+        <w:jc w:val="both"/>
+        <w:rPr>
+          <w:rFonts w:ascii="Arial" w:hAnsi="Arial" w:cs="Arial"/>
+          <w:sz w:val="24"/>
+          <w:szCs w:val="24"/>
+        </w:rPr>
+      </w:pPr>
+      <w:r>
+        <w:rPr>
+          <w:rFonts w:ascii="Arial" w:hAnsi="Arial" w:cs="Arial"/>
+          <w:sz w:val="24"/>
+          <w:szCs w:val="24"/>
+        </w:rPr>
+        <w:t xml:space="preserve">Verifique se o sistema retorna </w:t>
+      </w:r>
+      <w:r>
+        <w:rPr>
+          <w:rFonts w:ascii="Arial" w:hAnsi="Arial" w:cs="Arial"/>
+          <w:sz w:val="24"/>
+          <w:szCs w:val="24"/>
+        </w:rPr>
+        <w:t>o agendamento que contenha o profissional e o mês/ano buscado;</w:t>
+      </w:r>
+    </w:p>
+    <w:p>
+      <w:pPr>
+        <w:pStyle w:val="PargrafodaLista"/>
+        <w:numPr>
+          <w:ilvl w:val="0"/>
+          <w:numId w:val="18"/>
+        </w:numPr>
+        <w:jc w:val="both"/>
+        <w:rPr>
+          <w:rFonts w:ascii="Arial" w:hAnsi="Arial" w:cs="Arial"/>
+          <w:sz w:val="24"/>
+          <w:szCs w:val="24"/>
+        </w:rPr>
+      </w:pPr>
+      <w:r>
+        <w:rPr>
+          <w:rFonts w:ascii="Arial" w:hAnsi="Arial" w:cs="Arial"/>
+          <w:sz w:val="24"/>
+          <w:szCs w:val="24"/>
+        </w:rPr>
+        <w:t>Verifique se as informações do agendamento, como data, horário e animal e outros, são exibidas corretamente;</w:t>
+      </w:r>
+    </w:p>
+    <w:p>
+      <w:pPr>
+        <w:pStyle w:val="PargrafodaLista"/>
+        <w:numPr>
+          <w:ilvl w:val="0"/>
+          <w:numId w:val="18"/>
+        </w:numPr>
+        <w:jc w:val="both"/>
+        <w:rPr>
+          <w:rFonts w:ascii="Arial" w:hAnsi="Arial" w:cs="Arial"/>
+          <w:sz w:val="24"/>
+          <w:szCs w:val="24"/>
+        </w:rPr>
+      </w:pPr>
+      <w:r>
+        <w:rPr>
+          <w:rFonts w:ascii="Arial" w:hAnsi="Arial" w:cs="Arial"/>
+          <w:sz w:val="24"/>
+          <w:szCs w:val="24"/>
+        </w:rPr>
+        <w:t xml:space="preserve">Verifique se inserindo um </w:t>
+      </w:r>
+      <w:r>
+        <w:rPr>
+          <w:rFonts w:ascii="Arial" w:hAnsi="Arial" w:cs="Arial"/>
+          <w:sz w:val="24"/>
+          <w:szCs w:val="24"/>
+        </w:rPr>
+        <w:t>nome do profissional</w:t>
+      </w:r>
+      <w:r>
+        <w:rPr>
+          <w:rFonts w:ascii="Arial" w:hAnsi="Arial" w:cs="Arial"/>
+          <w:sz w:val="24"/>
+          <w:szCs w:val="24"/>
+        </w:rPr>
+        <w:t xml:space="preserve"> inválido</w:t>
+      </w:r>
+      <w:r>
+        <w:rPr>
+          <w:rFonts w:ascii="Arial" w:hAnsi="Arial" w:cs="Arial"/>
+          <w:sz w:val="24"/>
+          <w:szCs w:val="24"/>
+        </w:rPr>
+        <w:t xml:space="preserve"> (que não está cadastrado no sistema)</w:t>
       </w:r>
       <w:r>
         <w:rPr>
@@ -11879,130 +12192,23 @@
           <w:sz w:val="24"/>
           <w:szCs w:val="24"/>
         </w:rPr>
-        <w:t xml:space="preserve">Consultar agendamento por nome do profissional e </w:t>
-      </w:r>
-      <w:r>
-        <w:rPr>
-          <w:rFonts w:ascii="Arial" w:hAnsi="Arial" w:cs="Arial"/>
-          <w:sz w:val="24"/>
-          <w:szCs w:val="24"/>
-        </w:rPr>
-        <w:t>mês/ano</w:t>
-      </w:r>
-      <w:r>
-        <w:rPr>
-          <w:rFonts w:ascii="Arial" w:hAnsi="Arial" w:cs="Arial"/>
-          <w:sz w:val="24"/>
-          <w:szCs w:val="24"/>
-        </w:rPr>
-        <w:t>.</w:t>
-      </w:r>
-    </w:p>
-    <w:p>
-      <w:pPr>
-        <w:jc w:val="both"/>
-        <w:rPr>
-          <w:rFonts w:ascii="Arial" w:hAnsi="Arial" w:cs="Arial"/>
-          <w:sz w:val="24"/>
-          <w:szCs w:val="24"/>
-        </w:rPr>
-      </w:pPr>
-    </w:p>
-    <w:p>
-      <w:pPr>
-        <w:jc w:val="both"/>
-        <w:rPr>
-          <w:rFonts w:ascii="Arial" w:hAnsi="Arial" w:cs="Arial"/>
-          <w:sz w:val="24"/>
-          <w:szCs w:val="24"/>
-        </w:rPr>
-      </w:pPr>
-      <w:r>
-        <w:rPr>
-          <w:rFonts w:ascii="Arial" w:hAnsi="Arial" w:cs="Arial"/>
-          <w:b/>
-          <w:sz w:val="24"/>
-          <w:szCs w:val="24"/>
-        </w:rPr>
-        <w:t>Objetivo:</w:t>
-      </w:r>
-      <w:r>
-        <w:rPr>
-          <w:rFonts w:ascii="Arial" w:hAnsi="Arial" w:cs="Arial"/>
-          <w:sz w:val="24"/>
-          <w:szCs w:val="24"/>
-        </w:rPr>
-        <w:t xml:space="preserve"> Verificar se o sistema permite aos usuários </w:t>
-      </w:r>
-      <w:r>
-        <w:rPr>
-          <w:rFonts w:ascii="Arial" w:hAnsi="Arial" w:cs="Arial"/>
-          <w:sz w:val="24"/>
-          <w:szCs w:val="24"/>
-        </w:rPr>
-        <w:t xml:space="preserve">consultar agendamento através do nome do </w:t>
-      </w:r>
-      <w:r>
-        <w:rPr>
-          <w:rFonts w:ascii="Arial" w:hAnsi="Arial" w:cs="Arial"/>
-          <w:sz w:val="24"/>
-          <w:szCs w:val="24"/>
-        </w:rPr>
-        <w:t>profissional e mês/ano</w:t>
-      </w:r>
-      <w:r>
-        <w:rPr>
-          <w:rFonts w:ascii="Arial" w:hAnsi="Arial" w:cs="Arial"/>
-          <w:sz w:val="24"/>
-          <w:szCs w:val="24"/>
-        </w:rPr>
-        <w:t xml:space="preserve"> e e</w:t>
-      </w:r>
-      <w:r>
-        <w:rPr>
-          <w:rFonts w:ascii="Arial" w:hAnsi="Arial" w:cs="Arial"/>
-          <w:sz w:val="24"/>
-          <w:szCs w:val="24"/>
-        </w:rPr>
-        <w:t>xibir as informações corretas do mesmo</w:t>
-      </w:r>
-      <w:r>
-        <w:rPr>
-          <w:rFonts w:ascii="Arial" w:hAnsi="Arial" w:cs="Arial"/>
-          <w:sz w:val="24"/>
-          <w:szCs w:val="24"/>
-        </w:rPr>
-        <w:t>.</w:t>
-      </w:r>
-    </w:p>
-    <w:p>
-      <w:pPr>
-        <w:jc w:val="both"/>
-        <w:rPr>
-          <w:rFonts w:ascii="Arial" w:hAnsi="Arial" w:cs="Arial"/>
-          <w:sz w:val="24"/>
-          <w:szCs w:val="24"/>
-        </w:rPr>
-      </w:pPr>
-    </w:p>
-    <w:p>
-      <w:pPr>
-        <w:jc w:val="both"/>
-        <w:rPr>
-          <w:rFonts w:ascii="Arial" w:hAnsi="Arial" w:cs="Arial"/>
-          <w:b/>
-          <w:sz w:val="24"/>
-          <w:szCs w:val="24"/>
-        </w:rPr>
-      </w:pPr>
-      <w:r>
-        <w:rPr>
-          <w:rFonts w:ascii="Arial" w:hAnsi="Arial" w:cs="Arial"/>
-          <w:b/>
-          <w:sz w:val="24"/>
-          <w:szCs w:val="24"/>
-        </w:rPr>
-        <w:t>Passos do Teste:</w:t>
+        <w:t xml:space="preserve">apresenta a mensagem de </w:t>
+      </w:r>
+      <w:r>
+        <w:rPr>
+          <w:rFonts w:ascii="Arial" w:hAnsi="Arial" w:cs="Arial"/>
+          <w:sz w:val="24"/>
+          <w:szCs w:val="24"/>
+        </w:rPr>
+        <w:t>agendamento não encontrado</w:t>
+      </w:r>
+      <w:r>
+        <w:rPr>
+          <w:rFonts w:ascii="Arial" w:hAnsi="Arial" w:cs="Arial"/>
+          <w:sz w:val="24"/>
+          <w:szCs w:val="24"/>
+        </w:rPr>
+        <w:t>;</w:t>
       </w:r>
     </w:p>
     <w:p>
@@ -12025,7 +12231,31 @@
           <w:sz w:val="24"/>
           <w:szCs w:val="24"/>
         </w:rPr>
-        <w:t>Usuário acessa o sistema;</w:t>
+        <w:t xml:space="preserve">Verifique se inserindo a data que não tenha agendamento para o profissional válido, </w:t>
+      </w:r>
+      <w:r>
+        <w:rPr>
+          <w:rFonts w:ascii="Arial" w:hAnsi="Arial" w:cs="Arial"/>
+          <w:sz w:val="24"/>
+          <w:szCs w:val="24"/>
+        </w:rPr>
+        <w:t xml:space="preserve">apresenta a mensagem de </w:t>
+      </w:r>
+      <w:r>
+        <w:rPr>
+          <w:rFonts w:ascii="Arial" w:hAnsi="Arial" w:cs="Arial"/>
+          <w:sz w:val="24"/>
+          <w:szCs w:val="24"/>
+        </w:rPr>
+        <w:t>agendamento não encontrado</w:t>
+      </w:r>
+      <w:r>
+        <w:rPr>
+          <w:rFonts w:ascii="Arial" w:hAnsi="Arial" w:cs="Arial"/>
+          <w:sz w:val="24"/>
+          <w:szCs w:val="24"/>
+        </w:rPr>
+        <w:t>;</w:t>
       </w:r>
     </w:p>
     <w:p>
@@ -12048,7 +12278,7 @@
           <w:sz w:val="24"/>
           <w:szCs w:val="24"/>
         </w:rPr>
-        <w:t>Acessa a área de Agendamento;</w:t>
+        <w:t>Verifique se alterando os campos situação e ativo as buscas são realizadas conforme o solicitado;</w:t>
       </w:r>
     </w:p>
     <w:p>
@@ -12071,23 +12301,7 @@
           <w:sz w:val="24"/>
           <w:szCs w:val="24"/>
         </w:rPr>
-        <w:t>Seleciona em “Buscar por” a opção “</w:t>
-      </w:r>
-      <w:r>
-        <w:rPr>
-          <w:rFonts w:ascii="Arial" w:hAnsi="Arial" w:cs="Arial"/>
-          <w:sz w:val="24"/>
-          <w:szCs w:val="24"/>
-        </w:rPr>
-        <w:t xml:space="preserve">Profissional </w:t>
-      </w:r>
-      <w:r>
-        <w:rPr>
-          <w:rFonts w:ascii="Arial" w:hAnsi="Arial" w:cs="Arial"/>
-          <w:sz w:val="24"/>
-          <w:szCs w:val="24"/>
-        </w:rPr>
-        <w:t>Mês/Ano”;</w:t>
+        <w:t>Verifique se as informações do agendamento apresentadas estão em conformidade com o solicitado.</w:t>
       </w:r>
     </w:p>
     <w:p>
@@ -12110,40 +12324,7 @@
           <w:sz w:val="24"/>
           <w:szCs w:val="24"/>
         </w:rPr>
-        <w:lastRenderedPageBreak/>
-        <w:t>Digite um nome do profissional (ou parte do nome) válido no campo “Digite” e a</w:t>
-      </w:r>
-      <w:r>
-        <w:rPr>
-          <w:rFonts w:ascii="Arial" w:hAnsi="Arial" w:cs="Arial"/>
-          <w:sz w:val="24"/>
-          <w:szCs w:val="24"/>
-        </w:rPr>
-        <w:t xml:space="preserve"> mês/ano</w:t>
-      </w:r>
-      <w:r>
-        <w:rPr>
-          <w:rFonts w:ascii="Arial" w:hAnsi="Arial" w:cs="Arial"/>
-          <w:sz w:val="24"/>
-          <w:szCs w:val="24"/>
-        </w:rPr>
-        <w:t xml:space="preserve"> no campo “Data” ou pode escolher a data no calendário ao lado</w:t>
-      </w:r>
-      <w:r>
-        <w:rPr>
-          <w:rFonts w:ascii="Arial" w:hAnsi="Arial" w:cs="Arial"/>
-          <w:sz w:val="24"/>
-          <w:szCs w:val="24"/>
-        </w:rPr>
-        <w:t xml:space="preserve"> referente ao mês e ano</w:t>
-      </w:r>
-      <w:r>
-        <w:rPr>
-          <w:rFonts w:ascii="Arial" w:hAnsi="Arial" w:cs="Arial"/>
-          <w:sz w:val="24"/>
-          <w:szCs w:val="24"/>
-        </w:rPr>
-        <w:t>;</w:t>
+        <w:t>Verifique se não havendo agendamento conforme seleção dos campos de situação e ativo é exibida a mensagem de agendamento não encontrado;</w:t>
       </w:r>
     </w:p>
     <w:p>
@@ -12166,7 +12347,31 @@
           <w:sz w:val="24"/>
           <w:szCs w:val="24"/>
         </w:rPr>
-        <w:t>Seleciona em “Situação” a opção “Todos”;</w:t>
+        <w:t>Tente realizar uma busca</w:t>
+      </w:r>
+      <w:r>
+        <w:rPr>
+          <w:rFonts w:ascii="Arial" w:hAnsi="Arial" w:cs="Arial"/>
+          <w:sz w:val="24"/>
+          <w:szCs w:val="24"/>
+        </w:rPr>
+        <w:t xml:space="preserve"> deixando um dos campos</w:t>
+      </w:r>
+      <w:r>
+        <w:rPr>
+          <w:rFonts w:ascii="Arial" w:hAnsi="Arial" w:cs="Arial"/>
+          <w:sz w:val="24"/>
+          <w:szCs w:val="24"/>
+        </w:rPr>
+        <w:t xml:space="preserve"> (situação,</w:t>
+      </w:r>
+      <w:r>
+        <w:rPr>
+          <w:rFonts w:ascii="Arial" w:hAnsi="Arial" w:cs="Arial"/>
+          <w:sz w:val="24"/>
+          <w:szCs w:val="24"/>
+        </w:rPr>
+        <w:t xml:space="preserve"> ativo e/ou digite) em branco se o sistema solicita que seja inserido os campos que estão em branco.</w:t>
       </w:r>
     </w:p>
     <w:p>
@@ -12189,405 +12394,7 @@
           <w:sz w:val="24"/>
           <w:szCs w:val="24"/>
         </w:rPr>
-        <w:t>Seleciona em “Ativo” a opção “Todos”;</w:t>
-      </w:r>
-    </w:p>
-    <w:p>
-      <w:pPr>
-        <w:pStyle w:val="PargrafodaLista"/>
-        <w:numPr>
-          <w:ilvl w:val="0"/>
-          <w:numId w:val="18"/>
-        </w:numPr>
-        <w:jc w:val="both"/>
-        <w:rPr>
-          <w:rFonts w:ascii="Arial" w:hAnsi="Arial" w:cs="Arial"/>
-          <w:sz w:val="24"/>
-          <w:szCs w:val="24"/>
-        </w:rPr>
-      </w:pPr>
-      <w:r>
-        <w:rPr>
-          <w:rFonts w:ascii="Arial" w:hAnsi="Arial" w:cs="Arial"/>
-          <w:sz w:val="24"/>
-          <w:szCs w:val="24"/>
-        </w:rPr>
-        <w:t>Clique em “Buscar”;</w:t>
-      </w:r>
-    </w:p>
-    <w:p>
-      <w:pPr>
-        <w:pStyle w:val="PargrafodaLista"/>
-        <w:numPr>
-          <w:ilvl w:val="0"/>
-          <w:numId w:val="18"/>
-        </w:numPr>
-        <w:jc w:val="both"/>
-        <w:rPr>
-          <w:rFonts w:ascii="Arial" w:hAnsi="Arial" w:cs="Arial"/>
-          <w:sz w:val="24"/>
-          <w:szCs w:val="24"/>
-        </w:rPr>
-      </w:pPr>
-      <w:r>
-        <w:rPr>
-          <w:rFonts w:ascii="Arial" w:hAnsi="Arial" w:cs="Arial"/>
-          <w:sz w:val="24"/>
-          <w:szCs w:val="24"/>
-        </w:rPr>
-        <w:t xml:space="preserve">Verifique se o sistema retorna </w:t>
-      </w:r>
-      <w:r>
-        <w:rPr>
-          <w:rFonts w:ascii="Arial" w:hAnsi="Arial" w:cs="Arial"/>
-          <w:sz w:val="24"/>
-          <w:szCs w:val="24"/>
-        </w:rPr>
-        <w:t xml:space="preserve">o agendamento que contenha </w:t>
-      </w:r>
-      <w:r>
-        <w:rPr>
-          <w:rFonts w:ascii="Arial" w:hAnsi="Arial" w:cs="Arial"/>
-          <w:sz w:val="24"/>
-          <w:szCs w:val="24"/>
-        </w:rPr>
-        <w:t>o profissional e o mês/ano buscado</w:t>
-      </w:r>
-      <w:r>
-        <w:rPr>
-          <w:rFonts w:ascii="Arial" w:hAnsi="Arial" w:cs="Arial"/>
-          <w:sz w:val="24"/>
-          <w:szCs w:val="24"/>
-        </w:rPr>
-        <w:t>;</w:t>
-      </w:r>
-    </w:p>
-    <w:p>
-      <w:pPr>
-        <w:pStyle w:val="PargrafodaLista"/>
-        <w:numPr>
-          <w:ilvl w:val="0"/>
-          <w:numId w:val="18"/>
-        </w:numPr>
-        <w:jc w:val="both"/>
-        <w:rPr>
-          <w:rFonts w:ascii="Arial" w:hAnsi="Arial" w:cs="Arial"/>
-          <w:sz w:val="24"/>
-          <w:szCs w:val="24"/>
-        </w:rPr>
-      </w:pPr>
-      <w:r>
-        <w:rPr>
-          <w:rFonts w:ascii="Arial" w:hAnsi="Arial" w:cs="Arial"/>
-          <w:sz w:val="24"/>
-          <w:szCs w:val="24"/>
-        </w:rPr>
-        <w:t>Verifique se as informações do agendamento, como data, horário e animal e outros, são exibidas corretamente;</w:t>
-      </w:r>
-    </w:p>
-    <w:p>
-      <w:pPr>
-        <w:pStyle w:val="PargrafodaLista"/>
-        <w:numPr>
-          <w:ilvl w:val="0"/>
-          <w:numId w:val="18"/>
-        </w:numPr>
-        <w:jc w:val="both"/>
-        <w:rPr>
-          <w:rFonts w:ascii="Arial" w:hAnsi="Arial" w:cs="Arial"/>
-          <w:sz w:val="24"/>
-          <w:szCs w:val="24"/>
-        </w:rPr>
-      </w:pPr>
-      <w:r>
-        <w:rPr>
-          <w:rFonts w:ascii="Arial" w:hAnsi="Arial" w:cs="Arial"/>
-          <w:sz w:val="24"/>
-          <w:szCs w:val="24"/>
-        </w:rPr>
-        <w:t xml:space="preserve">Verifique se inserindo um </w:t>
-      </w:r>
-      <w:r>
-        <w:rPr>
-          <w:rFonts w:ascii="Arial" w:hAnsi="Arial" w:cs="Arial"/>
-          <w:sz w:val="24"/>
-          <w:szCs w:val="24"/>
-        </w:rPr>
-        <w:t>nome do profissional</w:t>
-      </w:r>
-      <w:r>
-        <w:rPr>
-          <w:rFonts w:ascii="Arial" w:hAnsi="Arial" w:cs="Arial"/>
-          <w:sz w:val="24"/>
-          <w:szCs w:val="24"/>
-        </w:rPr>
-        <w:t xml:space="preserve"> inválido</w:t>
-      </w:r>
-      <w:r>
-        <w:rPr>
-          <w:rFonts w:ascii="Arial" w:hAnsi="Arial" w:cs="Arial"/>
-          <w:sz w:val="24"/>
-          <w:szCs w:val="24"/>
-        </w:rPr>
-        <w:t xml:space="preserve"> (que não está cadastrado no sistema)</w:t>
-      </w:r>
-      <w:r>
-        <w:rPr>
-          <w:rFonts w:ascii="Arial" w:hAnsi="Arial" w:cs="Arial"/>
-          <w:sz w:val="24"/>
-          <w:szCs w:val="24"/>
-        </w:rPr>
-        <w:t xml:space="preserve"> </w:t>
-      </w:r>
-      <w:r>
-        <w:rPr>
-          <w:rFonts w:ascii="Arial" w:hAnsi="Arial" w:cs="Arial"/>
-          <w:sz w:val="24"/>
-          <w:szCs w:val="24"/>
-        </w:rPr>
-        <w:t xml:space="preserve">apresenta a mensagem de </w:t>
-      </w:r>
-      <w:r>
-        <w:rPr>
-          <w:rFonts w:ascii="Arial" w:hAnsi="Arial" w:cs="Arial"/>
-          <w:sz w:val="24"/>
-          <w:szCs w:val="24"/>
-        </w:rPr>
-        <w:t>agendamento não encontrado</w:t>
-      </w:r>
-      <w:r>
-        <w:rPr>
-          <w:rFonts w:ascii="Arial" w:hAnsi="Arial" w:cs="Arial"/>
-          <w:sz w:val="24"/>
-          <w:szCs w:val="24"/>
-        </w:rPr>
-        <w:t>;</w:t>
-      </w:r>
-    </w:p>
-    <w:p>
-      <w:pPr>
-        <w:pStyle w:val="PargrafodaLista"/>
-        <w:numPr>
-          <w:ilvl w:val="0"/>
-          <w:numId w:val="18"/>
-        </w:numPr>
-        <w:jc w:val="both"/>
-        <w:rPr>
-          <w:rFonts w:ascii="Arial" w:hAnsi="Arial" w:cs="Arial"/>
-          <w:sz w:val="24"/>
-          <w:szCs w:val="24"/>
-        </w:rPr>
-      </w:pPr>
-      <w:r>
-        <w:rPr>
-          <w:rFonts w:ascii="Arial" w:hAnsi="Arial" w:cs="Arial"/>
-          <w:sz w:val="24"/>
-          <w:szCs w:val="24"/>
-        </w:rPr>
-        <w:t xml:space="preserve">Verifique se inserindo a </w:t>
-      </w:r>
-      <w:r>
-        <w:rPr>
-          <w:rFonts w:ascii="Arial" w:hAnsi="Arial" w:cs="Arial"/>
-          <w:sz w:val="24"/>
-          <w:szCs w:val="24"/>
-        </w:rPr>
-        <w:t>data que não tenha agendamento para o profissional</w:t>
-      </w:r>
-      <w:r>
-        <w:rPr>
-          <w:rFonts w:ascii="Arial" w:hAnsi="Arial" w:cs="Arial"/>
-          <w:sz w:val="24"/>
-          <w:szCs w:val="24"/>
-        </w:rPr>
-        <w:t xml:space="preserve"> válido</w:t>
-      </w:r>
-      <w:r>
-        <w:rPr>
-          <w:rFonts w:ascii="Arial" w:hAnsi="Arial" w:cs="Arial"/>
-          <w:sz w:val="24"/>
-          <w:szCs w:val="24"/>
-        </w:rPr>
-        <w:t xml:space="preserve">, </w:t>
-      </w:r>
-      <w:r>
-        <w:rPr>
-          <w:rFonts w:ascii="Arial" w:hAnsi="Arial" w:cs="Arial"/>
-          <w:sz w:val="24"/>
-          <w:szCs w:val="24"/>
-        </w:rPr>
-        <w:t xml:space="preserve">apresenta a mensagem de </w:t>
-      </w:r>
-      <w:r>
-        <w:rPr>
-          <w:rFonts w:ascii="Arial" w:hAnsi="Arial" w:cs="Arial"/>
-          <w:sz w:val="24"/>
-          <w:szCs w:val="24"/>
-        </w:rPr>
-        <w:t>agendamento não encontrado</w:t>
-      </w:r>
-      <w:r>
-        <w:rPr>
-          <w:rFonts w:ascii="Arial" w:hAnsi="Arial" w:cs="Arial"/>
-          <w:sz w:val="24"/>
-          <w:szCs w:val="24"/>
-        </w:rPr>
-        <w:t>;</w:t>
-      </w:r>
-    </w:p>
-    <w:p>
-      <w:pPr>
-        <w:pStyle w:val="PargrafodaLista"/>
-        <w:numPr>
-          <w:ilvl w:val="0"/>
-          <w:numId w:val="18"/>
-        </w:numPr>
-        <w:jc w:val="both"/>
-        <w:rPr>
-          <w:rFonts w:ascii="Arial" w:hAnsi="Arial" w:cs="Arial"/>
-          <w:sz w:val="24"/>
-          <w:szCs w:val="24"/>
-        </w:rPr>
-      </w:pPr>
-      <w:r>
-        <w:rPr>
-          <w:rFonts w:ascii="Arial" w:hAnsi="Arial" w:cs="Arial"/>
-          <w:sz w:val="24"/>
-          <w:szCs w:val="24"/>
-        </w:rPr>
-        <w:t>Verifique se alterando os campos situação e ativo as buscas são realizadas conforme o solicitado;</w:t>
-      </w:r>
-    </w:p>
-    <w:p>
-      <w:pPr>
-        <w:pStyle w:val="PargrafodaLista"/>
-        <w:numPr>
-          <w:ilvl w:val="0"/>
-          <w:numId w:val="18"/>
-        </w:numPr>
-        <w:jc w:val="both"/>
-        <w:rPr>
-          <w:rFonts w:ascii="Arial" w:hAnsi="Arial" w:cs="Arial"/>
-          <w:sz w:val="24"/>
-          <w:szCs w:val="24"/>
-        </w:rPr>
-      </w:pPr>
-      <w:r>
-        <w:rPr>
-          <w:rFonts w:ascii="Arial" w:hAnsi="Arial" w:cs="Arial"/>
-          <w:sz w:val="24"/>
-          <w:szCs w:val="24"/>
-        </w:rPr>
-        <w:t>Verifique se as informações do agendamento apresentadas estão em conformidade com o solicitado.</w:t>
-      </w:r>
-    </w:p>
-    <w:p>
-      <w:pPr>
-        <w:pStyle w:val="PargrafodaLista"/>
-        <w:numPr>
-          <w:ilvl w:val="0"/>
-          <w:numId w:val="18"/>
-        </w:numPr>
-        <w:jc w:val="both"/>
-        <w:rPr>
-          <w:rFonts w:ascii="Arial" w:hAnsi="Arial" w:cs="Arial"/>
-          <w:sz w:val="24"/>
-          <w:szCs w:val="24"/>
-        </w:rPr>
-      </w:pPr>
-      <w:r>
-        <w:rPr>
-          <w:rFonts w:ascii="Arial" w:hAnsi="Arial" w:cs="Arial"/>
-          <w:sz w:val="24"/>
-          <w:szCs w:val="24"/>
-        </w:rPr>
-        <w:t>Verifique se não havendo agendamento conforme seleção dos campos de situação e ativo é exibida a mensagem de agendamento não encontrado;</w:t>
-      </w:r>
-    </w:p>
-    <w:p>
-      <w:pPr>
-        <w:pStyle w:val="PargrafodaLista"/>
-        <w:numPr>
-          <w:ilvl w:val="0"/>
-          <w:numId w:val="18"/>
-        </w:numPr>
-        <w:jc w:val="both"/>
-        <w:rPr>
-          <w:rFonts w:ascii="Arial" w:hAnsi="Arial" w:cs="Arial"/>
-          <w:sz w:val="24"/>
-          <w:szCs w:val="24"/>
-        </w:rPr>
-      </w:pPr>
-      <w:r>
-        <w:rPr>
-          <w:rFonts w:ascii="Arial" w:hAnsi="Arial" w:cs="Arial"/>
-          <w:sz w:val="24"/>
-          <w:szCs w:val="24"/>
-        </w:rPr>
-        <w:t>Tente realizar uma busca</w:t>
-      </w:r>
-      <w:r>
-        <w:rPr>
-          <w:rFonts w:ascii="Arial" w:hAnsi="Arial" w:cs="Arial"/>
-          <w:sz w:val="24"/>
-          <w:szCs w:val="24"/>
-        </w:rPr>
-        <w:t xml:space="preserve"> deixando um dos campos</w:t>
-      </w:r>
-      <w:r>
-        <w:rPr>
-          <w:rFonts w:ascii="Arial" w:hAnsi="Arial" w:cs="Arial"/>
-          <w:sz w:val="24"/>
-          <w:szCs w:val="24"/>
-        </w:rPr>
-        <w:t xml:space="preserve"> (situação,</w:t>
-      </w:r>
-      <w:r>
-        <w:rPr>
-          <w:rFonts w:ascii="Arial" w:hAnsi="Arial" w:cs="Arial"/>
-          <w:sz w:val="24"/>
-          <w:szCs w:val="24"/>
-        </w:rPr>
-        <w:t xml:space="preserve"> ativo e/ou digite) em branco se o sistema solicita que seja inserido os campos que estão em branco.</w:t>
-      </w:r>
-    </w:p>
-    <w:p>
-      <w:pPr>
-        <w:pStyle w:val="PargrafodaLista"/>
-        <w:numPr>
-          <w:ilvl w:val="0"/>
-          <w:numId w:val="18"/>
-        </w:numPr>
-        <w:jc w:val="both"/>
-        <w:rPr>
-          <w:rFonts w:ascii="Arial" w:hAnsi="Arial" w:cs="Arial"/>
-          <w:sz w:val="24"/>
-          <w:szCs w:val="24"/>
-        </w:rPr>
-      </w:pPr>
-      <w:r>
-        <w:rPr>
-          <w:rFonts w:ascii="Arial" w:hAnsi="Arial" w:cs="Arial"/>
-          <w:sz w:val="24"/>
-          <w:szCs w:val="24"/>
-        </w:rPr>
-        <w:t>Se não houver agendamento cadastrado conforme busca por “</w:t>
-      </w:r>
-      <w:r>
-        <w:rPr>
-          <w:rFonts w:ascii="Arial" w:hAnsi="Arial" w:cs="Arial"/>
-          <w:sz w:val="24"/>
-          <w:szCs w:val="24"/>
-        </w:rPr>
-        <w:t>Profissional Mês/Ano</w:t>
-      </w:r>
-      <w:r>
-        <w:rPr>
-          <w:rFonts w:ascii="Arial" w:hAnsi="Arial" w:cs="Arial"/>
-          <w:sz w:val="24"/>
-          <w:szCs w:val="24"/>
-        </w:rPr>
-        <w:t>”, verifique se aparece uma mensagem informando que não foi encontrado agendamento.</w:t>
+        <w:t>Se não houver agendamento cadastrado conforme busca por “Profissional Mês/Ano”, verifique se aparece uma mensagem informando que não foi encontrado agendamento.</w:t>
       </w:r>
     </w:p>
     <w:p>
@@ -13042,23 +12849,7 @@
           <w:sz w:val="24"/>
           <w:szCs w:val="24"/>
         </w:rPr>
-        <w:t xml:space="preserve">consultar agendamento através do nome do </w:t>
-      </w:r>
-      <w:r>
-        <w:rPr>
-          <w:rFonts w:ascii="Arial" w:hAnsi="Arial" w:cs="Arial"/>
-          <w:sz w:val="24"/>
-          <w:szCs w:val="24"/>
-        </w:rPr>
-        <w:t xml:space="preserve">profissional e </w:t>
-      </w:r>
-      <w:r>
-        <w:rPr>
-          <w:rFonts w:ascii="Arial" w:hAnsi="Arial" w:cs="Arial"/>
-          <w:sz w:val="24"/>
-          <w:szCs w:val="24"/>
-        </w:rPr>
-        <w:t>ano</w:t>
+        <w:t>consultar agendamento através do nome do profissional e ano</w:t>
       </w:r>
       <w:r>
         <w:rPr>
@@ -13181,23 +12972,7 @@
           <w:sz w:val="24"/>
           <w:szCs w:val="24"/>
         </w:rPr>
-        <w:t>Seleciona em “Buscar por” a opção “Profissi</w:t>
-      </w:r>
-      <w:r>
-        <w:rPr>
-          <w:rFonts w:ascii="Arial" w:hAnsi="Arial" w:cs="Arial"/>
-          <w:sz w:val="24"/>
-          <w:szCs w:val="24"/>
-        </w:rPr>
-        <w:t xml:space="preserve">onal </w:t>
-      </w:r>
-      <w:r>
-        <w:rPr>
-          <w:rFonts w:ascii="Arial" w:hAnsi="Arial" w:cs="Arial"/>
-          <w:sz w:val="24"/>
-          <w:szCs w:val="24"/>
-        </w:rPr>
-        <w:t>Ano”;</w:t>
+        <w:t>Seleciona em “Buscar por” a opção “Profissional Ano”;</w:t>
       </w:r>
     </w:p>
     <w:p>
@@ -13243,7 +13018,177 @@
           <w:sz w:val="24"/>
           <w:szCs w:val="24"/>
         </w:rPr>
-        <w:t xml:space="preserve"> Digite um</w:t>
+        <w:t xml:space="preserve"> Digite um ano no campo “Data” ou pode escolher a data no calendário ao lado referente ao ano que a pesquisa irá selecionar apenas o ano;</w:t>
+      </w:r>
+    </w:p>
+    <w:p>
+      <w:pPr>
+        <w:pStyle w:val="PargrafodaLista"/>
+        <w:numPr>
+          <w:ilvl w:val="0"/>
+          <w:numId w:val="19"/>
+        </w:numPr>
+        <w:jc w:val="both"/>
+        <w:rPr>
+          <w:rFonts w:ascii="Arial" w:hAnsi="Arial" w:cs="Arial"/>
+          <w:sz w:val="24"/>
+          <w:szCs w:val="24"/>
+        </w:rPr>
+      </w:pPr>
+      <w:r>
+        <w:rPr>
+          <w:rFonts w:ascii="Arial" w:hAnsi="Arial" w:cs="Arial"/>
+          <w:sz w:val="24"/>
+          <w:szCs w:val="24"/>
+        </w:rPr>
+        <w:t>Seleciona em “Situação” a opção “Todos”;</w:t>
+      </w:r>
+    </w:p>
+    <w:p>
+      <w:pPr>
+        <w:pStyle w:val="PargrafodaLista"/>
+        <w:numPr>
+          <w:ilvl w:val="0"/>
+          <w:numId w:val="19"/>
+        </w:numPr>
+        <w:jc w:val="both"/>
+        <w:rPr>
+          <w:rFonts w:ascii="Arial" w:hAnsi="Arial" w:cs="Arial"/>
+          <w:sz w:val="24"/>
+          <w:szCs w:val="24"/>
+        </w:rPr>
+      </w:pPr>
+      <w:r>
+        <w:rPr>
+          <w:rFonts w:ascii="Arial" w:hAnsi="Arial" w:cs="Arial"/>
+          <w:sz w:val="24"/>
+          <w:szCs w:val="24"/>
+        </w:rPr>
+        <w:t>Seleciona em “Ativo” a opção “Todos”;</w:t>
+      </w:r>
+    </w:p>
+    <w:p>
+      <w:pPr>
+        <w:pStyle w:val="PargrafodaLista"/>
+        <w:numPr>
+          <w:ilvl w:val="0"/>
+          <w:numId w:val="19"/>
+        </w:numPr>
+        <w:jc w:val="both"/>
+        <w:rPr>
+          <w:rFonts w:ascii="Arial" w:hAnsi="Arial" w:cs="Arial"/>
+          <w:sz w:val="24"/>
+          <w:szCs w:val="24"/>
+        </w:rPr>
+      </w:pPr>
+      <w:r>
+        <w:rPr>
+          <w:rFonts w:ascii="Arial" w:hAnsi="Arial" w:cs="Arial"/>
+          <w:sz w:val="24"/>
+          <w:szCs w:val="24"/>
+        </w:rPr>
+        <w:t>Clique em “Buscar”;</w:t>
+      </w:r>
+    </w:p>
+    <w:p>
+      <w:pPr>
+        <w:pStyle w:val="PargrafodaLista"/>
+        <w:numPr>
+          <w:ilvl w:val="0"/>
+          <w:numId w:val="19"/>
+        </w:numPr>
+        <w:jc w:val="both"/>
+        <w:rPr>
+          <w:rFonts w:ascii="Arial" w:hAnsi="Arial" w:cs="Arial"/>
+          <w:sz w:val="24"/>
+          <w:szCs w:val="24"/>
+        </w:rPr>
+      </w:pPr>
+      <w:r>
+        <w:rPr>
+          <w:rFonts w:ascii="Arial" w:hAnsi="Arial" w:cs="Arial"/>
+          <w:sz w:val="24"/>
+          <w:szCs w:val="24"/>
+        </w:rPr>
+        <w:t xml:space="preserve">Verifique se o sistema retorna </w:t>
+      </w:r>
+      <w:r>
+        <w:rPr>
+          <w:rFonts w:ascii="Arial" w:hAnsi="Arial" w:cs="Arial"/>
+          <w:sz w:val="24"/>
+          <w:szCs w:val="24"/>
+        </w:rPr>
+        <w:t>o agendamento que contenha o profissional e o ano buscado;</w:t>
+      </w:r>
+    </w:p>
+    <w:p>
+      <w:pPr>
+        <w:pStyle w:val="PargrafodaLista"/>
+        <w:numPr>
+          <w:ilvl w:val="0"/>
+          <w:numId w:val="19"/>
+        </w:numPr>
+        <w:jc w:val="both"/>
+        <w:rPr>
+          <w:rFonts w:ascii="Arial" w:hAnsi="Arial" w:cs="Arial"/>
+          <w:sz w:val="24"/>
+          <w:szCs w:val="24"/>
+        </w:rPr>
+      </w:pPr>
+      <w:r>
+        <w:rPr>
+          <w:rFonts w:ascii="Arial" w:hAnsi="Arial" w:cs="Arial"/>
+          <w:sz w:val="24"/>
+          <w:szCs w:val="24"/>
+        </w:rPr>
+        <w:t>Verifique se as informações do agendamento, como data, horário e animal e outros, são exibidas corretamente;</w:t>
+      </w:r>
+    </w:p>
+    <w:p>
+      <w:pPr>
+        <w:pStyle w:val="PargrafodaLista"/>
+        <w:numPr>
+          <w:ilvl w:val="0"/>
+          <w:numId w:val="19"/>
+        </w:numPr>
+        <w:jc w:val="both"/>
+        <w:rPr>
+          <w:rFonts w:ascii="Arial" w:hAnsi="Arial" w:cs="Arial"/>
+          <w:sz w:val="24"/>
+          <w:szCs w:val="24"/>
+        </w:rPr>
+      </w:pPr>
+      <w:r>
+        <w:rPr>
+          <w:rFonts w:ascii="Arial" w:hAnsi="Arial" w:cs="Arial"/>
+          <w:sz w:val="24"/>
+          <w:szCs w:val="24"/>
+        </w:rPr>
+        <w:t xml:space="preserve">Verifique se inserindo um </w:t>
+      </w:r>
+      <w:r>
+        <w:rPr>
+          <w:rFonts w:ascii="Arial" w:hAnsi="Arial" w:cs="Arial"/>
+          <w:sz w:val="24"/>
+          <w:szCs w:val="24"/>
+        </w:rPr>
+        <w:t>nome do profissional</w:t>
+      </w:r>
+      <w:r>
+        <w:rPr>
+          <w:rFonts w:ascii="Arial" w:hAnsi="Arial" w:cs="Arial"/>
+          <w:sz w:val="24"/>
+          <w:szCs w:val="24"/>
+        </w:rPr>
+        <w:t xml:space="preserve"> inválido</w:t>
+      </w:r>
+      <w:r>
+        <w:rPr>
+          <w:rFonts w:ascii="Arial" w:hAnsi="Arial" w:cs="Arial"/>
+          <w:sz w:val="24"/>
+          <w:szCs w:val="24"/>
+        </w:rPr>
+        <w:t xml:space="preserve"> (que não está cadastrado no sistema) para o ano que tenha agendamentos,</w:t>
       </w:r>
       <w:r>
         <w:rPr>
@@ -13259,15 +13204,15 @@
           <w:sz w:val="24"/>
           <w:szCs w:val="24"/>
         </w:rPr>
-        <w:t>ano no campo “Data” ou pode escolher a data no calendário ao lado referente ao ano</w:t>
-      </w:r>
-      <w:r>
-        <w:rPr>
-          <w:rFonts w:ascii="Arial" w:hAnsi="Arial" w:cs="Arial"/>
-          <w:sz w:val="24"/>
-          <w:szCs w:val="24"/>
-        </w:rPr>
-        <w:t xml:space="preserve"> que a pesquisa irá selecionar apenas o ano</w:t>
+        <w:t xml:space="preserve">apresenta a mensagem de </w:t>
+      </w:r>
+      <w:r>
+        <w:rPr>
+          <w:rFonts w:ascii="Arial" w:hAnsi="Arial" w:cs="Arial"/>
+          <w:sz w:val="24"/>
+          <w:szCs w:val="24"/>
+        </w:rPr>
+        <w:t>agendamento não encontrado</w:t>
       </w:r>
       <w:r>
         <w:rPr>
@@ -13298,249 +13243,7 @@
           <w:sz w:val="24"/>
           <w:szCs w:val="24"/>
         </w:rPr>
-        <w:t>Seleciona em “Situação” a opção “Todos”;</w:t>
-      </w:r>
-    </w:p>
-    <w:p>
-      <w:pPr>
-        <w:pStyle w:val="PargrafodaLista"/>
-        <w:numPr>
-          <w:ilvl w:val="0"/>
-          <w:numId w:val="19"/>
-        </w:numPr>
-        <w:jc w:val="both"/>
-        <w:rPr>
-          <w:rFonts w:ascii="Arial" w:hAnsi="Arial" w:cs="Arial"/>
-          <w:sz w:val="24"/>
-          <w:szCs w:val="24"/>
-        </w:rPr>
-      </w:pPr>
-      <w:r>
-        <w:rPr>
-          <w:rFonts w:ascii="Arial" w:hAnsi="Arial" w:cs="Arial"/>
-          <w:sz w:val="24"/>
-          <w:szCs w:val="24"/>
-        </w:rPr>
-        <w:t>Seleciona em “Ativo” a opção “Todos”;</w:t>
-      </w:r>
-    </w:p>
-    <w:p>
-      <w:pPr>
-        <w:pStyle w:val="PargrafodaLista"/>
-        <w:numPr>
-          <w:ilvl w:val="0"/>
-          <w:numId w:val="19"/>
-        </w:numPr>
-        <w:jc w:val="both"/>
-        <w:rPr>
-          <w:rFonts w:ascii="Arial" w:hAnsi="Arial" w:cs="Arial"/>
-          <w:sz w:val="24"/>
-          <w:szCs w:val="24"/>
-        </w:rPr>
-      </w:pPr>
-      <w:r>
-        <w:rPr>
-          <w:rFonts w:ascii="Arial" w:hAnsi="Arial" w:cs="Arial"/>
-          <w:sz w:val="24"/>
-          <w:szCs w:val="24"/>
-        </w:rPr>
-        <w:t>Clique em “Buscar”;</w:t>
-      </w:r>
-    </w:p>
-    <w:p>
-      <w:pPr>
-        <w:pStyle w:val="PargrafodaLista"/>
-        <w:numPr>
-          <w:ilvl w:val="0"/>
-          <w:numId w:val="19"/>
-        </w:numPr>
-        <w:jc w:val="both"/>
-        <w:rPr>
-          <w:rFonts w:ascii="Arial" w:hAnsi="Arial" w:cs="Arial"/>
-          <w:sz w:val="24"/>
-          <w:szCs w:val="24"/>
-        </w:rPr>
-      </w:pPr>
-      <w:r>
-        <w:rPr>
-          <w:rFonts w:ascii="Arial" w:hAnsi="Arial" w:cs="Arial"/>
-          <w:sz w:val="24"/>
-          <w:szCs w:val="24"/>
-        </w:rPr>
-        <w:t xml:space="preserve">Verifique se o sistema retorna </w:t>
-      </w:r>
-      <w:r>
-        <w:rPr>
-          <w:rFonts w:ascii="Arial" w:hAnsi="Arial" w:cs="Arial"/>
-          <w:sz w:val="24"/>
-          <w:szCs w:val="24"/>
-        </w:rPr>
-        <w:t xml:space="preserve">o agendamento que contenha </w:t>
-      </w:r>
-      <w:r>
-        <w:rPr>
-          <w:rFonts w:ascii="Arial" w:hAnsi="Arial" w:cs="Arial"/>
-          <w:sz w:val="24"/>
-          <w:szCs w:val="24"/>
-        </w:rPr>
-        <w:t xml:space="preserve">o profissional e o </w:t>
-      </w:r>
-      <w:r>
-        <w:rPr>
-          <w:rFonts w:ascii="Arial" w:hAnsi="Arial" w:cs="Arial"/>
-          <w:sz w:val="24"/>
-          <w:szCs w:val="24"/>
-        </w:rPr>
-        <w:t>ano buscado;</w:t>
-      </w:r>
-    </w:p>
-    <w:p>
-      <w:pPr>
-        <w:pStyle w:val="PargrafodaLista"/>
-        <w:numPr>
-          <w:ilvl w:val="0"/>
-          <w:numId w:val="19"/>
-        </w:numPr>
-        <w:jc w:val="both"/>
-        <w:rPr>
-          <w:rFonts w:ascii="Arial" w:hAnsi="Arial" w:cs="Arial"/>
-          <w:sz w:val="24"/>
-          <w:szCs w:val="24"/>
-        </w:rPr>
-      </w:pPr>
-      <w:r>
-        <w:rPr>
-          <w:rFonts w:ascii="Arial" w:hAnsi="Arial" w:cs="Arial"/>
-          <w:sz w:val="24"/>
-          <w:szCs w:val="24"/>
-        </w:rPr>
-        <w:t>Verifique se as informações do agendamento, como data, horário e animal e outros, são exibidas corretamente;</w:t>
-      </w:r>
-    </w:p>
-    <w:p>
-      <w:pPr>
-        <w:pStyle w:val="PargrafodaLista"/>
-        <w:numPr>
-          <w:ilvl w:val="0"/>
-          <w:numId w:val="19"/>
-        </w:numPr>
-        <w:jc w:val="both"/>
-        <w:rPr>
-          <w:rFonts w:ascii="Arial" w:hAnsi="Arial" w:cs="Arial"/>
-          <w:sz w:val="24"/>
-          <w:szCs w:val="24"/>
-        </w:rPr>
-      </w:pPr>
-      <w:r>
-        <w:rPr>
-          <w:rFonts w:ascii="Arial" w:hAnsi="Arial" w:cs="Arial"/>
-          <w:sz w:val="24"/>
-          <w:szCs w:val="24"/>
-        </w:rPr>
-        <w:t xml:space="preserve">Verifique se inserindo um </w:t>
-      </w:r>
-      <w:r>
-        <w:rPr>
-          <w:rFonts w:ascii="Arial" w:hAnsi="Arial" w:cs="Arial"/>
-          <w:sz w:val="24"/>
-          <w:szCs w:val="24"/>
-        </w:rPr>
-        <w:t>nome do profissional</w:t>
-      </w:r>
-      <w:r>
-        <w:rPr>
-          <w:rFonts w:ascii="Arial" w:hAnsi="Arial" w:cs="Arial"/>
-          <w:sz w:val="24"/>
-          <w:szCs w:val="24"/>
-        </w:rPr>
-        <w:t xml:space="preserve"> inválido</w:t>
-      </w:r>
-      <w:r>
-        <w:rPr>
-          <w:rFonts w:ascii="Arial" w:hAnsi="Arial" w:cs="Arial"/>
-          <w:sz w:val="24"/>
-          <w:szCs w:val="24"/>
-        </w:rPr>
-        <w:t xml:space="preserve"> (que não está cadastrado no sistema)</w:t>
-      </w:r>
-      <w:r>
-        <w:rPr>
-          <w:rFonts w:ascii="Arial" w:hAnsi="Arial" w:cs="Arial"/>
-          <w:sz w:val="24"/>
-          <w:szCs w:val="24"/>
-        </w:rPr>
-        <w:t xml:space="preserve"> para o ano que tenha agendamentos,</w:t>
-      </w:r>
-      <w:r>
-        <w:rPr>
-          <w:rFonts w:ascii="Arial" w:hAnsi="Arial" w:cs="Arial"/>
-          <w:sz w:val="24"/>
-          <w:szCs w:val="24"/>
-        </w:rPr>
-        <w:t xml:space="preserve"> </w:t>
-      </w:r>
-      <w:r>
-        <w:rPr>
-          <w:rFonts w:ascii="Arial" w:hAnsi="Arial" w:cs="Arial"/>
-          <w:sz w:val="24"/>
-          <w:szCs w:val="24"/>
-        </w:rPr>
-        <w:t xml:space="preserve">apresenta a mensagem de </w:t>
-      </w:r>
-      <w:r>
-        <w:rPr>
-          <w:rFonts w:ascii="Arial" w:hAnsi="Arial" w:cs="Arial"/>
-          <w:sz w:val="24"/>
-          <w:szCs w:val="24"/>
-        </w:rPr>
-        <w:t>agendamento não encontrado</w:t>
-      </w:r>
-      <w:r>
-        <w:rPr>
-          <w:rFonts w:ascii="Arial" w:hAnsi="Arial" w:cs="Arial"/>
-          <w:sz w:val="24"/>
-          <w:szCs w:val="24"/>
-        </w:rPr>
-        <w:t>;</w:t>
-      </w:r>
-    </w:p>
-    <w:p>
-      <w:pPr>
-        <w:pStyle w:val="PargrafodaLista"/>
-        <w:numPr>
-          <w:ilvl w:val="0"/>
-          <w:numId w:val="19"/>
-        </w:numPr>
-        <w:jc w:val="both"/>
-        <w:rPr>
-          <w:rFonts w:ascii="Arial" w:hAnsi="Arial" w:cs="Arial"/>
-          <w:sz w:val="24"/>
-          <w:szCs w:val="24"/>
-        </w:rPr>
-      </w:pPr>
-      <w:r>
-        <w:rPr>
-          <w:rFonts w:ascii="Arial" w:hAnsi="Arial" w:cs="Arial"/>
-          <w:sz w:val="24"/>
-          <w:szCs w:val="24"/>
-        </w:rPr>
-        <w:t xml:space="preserve">Verifique se inserindo </w:t>
-      </w:r>
-      <w:r>
-        <w:rPr>
-          <w:rFonts w:ascii="Arial" w:hAnsi="Arial" w:cs="Arial"/>
-          <w:sz w:val="24"/>
-          <w:szCs w:val="24"/>
-        </w:rPr>
-        <w:t>o ano</w:t>
-      </w:r>
-      <w:r>
-        <w:rPr>
-          <w:rFonts w:ascii="Arial" w:hAnsi="Arial" w:cs="Arial"/>
-          <w:sz w:val="24"/>
-          <w:szCs w:val="24"/>
-        </w:rPr>
-        <w:t xml:space="preserve"> que não tenha agendamento para o profissional válido, </w:t>
+        <w:t xml:space="preserve">Verifique se inserindo o ano que não tenha agendamento para o profissional válido, </w:t>
       </w:r>
       <w:r>
         <w:rPr>
@@ -13704,23 +13407,7 @@
           <w:sz w:val="24"/>
           <w:szCs w:val="24"/>
         </w:rPr>
-        <w:t>Se não houver agendamento cadastrado conforme busca por “Profi</w:t>
-      </w:r>
-      <w:r>
-        <w:rPr>
-          <w:rFonts w:ascii="Arial" w:hAnsi="Arial" w:cs="Arial"/>
-          <w:sz w:val="24"/>
-          <w:szCs w:val="24"/>
-        </w:rPr>
-        <w:t xml:space="preserve">ssional </w:t>
-      </w:r>
-      <w:r>
-        <w:rPr>
-          <w:rFonts w:ascii="Arial" w:hAnsi="Arial" w:cs="Arial"/>
-          <w:sz w:val="24"/>
-          <w:szCs w:val="24"/>
-        </w:rPr>
-        <w:t>Ano”, verifique se aparece uma mensagem informando que não foi encontrado agendamento.</w:t>
+        <w:t>Se não houver agendamento cadastrado conforme busca por “Profissional Ano”, verifique se aparece uma mensagem informando que não foi encontrado agendamento.</w:t>
       </w:r>
     </w:p>
     <w:p>
@@ -14000,7 +13687,15 @@
           <w:sz w:val="24"/>
           <w:szCs w:val="24"/>
         </w:rPr>
-        <w:t>insira um novo agendamento</w:t>
+        <w:t>inserir</w:t>
+      </w:r>
+      <w:r>
+        <w:rPr>
+          <w:rFonts w:ascii="Arial" w:hAnsi="Arial" w:cs="Arial"/>
+          <w:sz w:val="24"/>
+          <w:szCs w:val="24"/>
+        </w:rPr>
+        <w:t xml:space="preserve"> um novo agendamento</w:t>
       </w:r>
       <w:r>
         <w:rPr>
@@ -14054,28 +13749,20 @@
           <w:sz w:val="24"/>
           <w:szCs w:val="24"/>
         </w:rPr>
-        <w:t>O usuário deseja inserir um novo agendamento no sistema</w:t>
-      </w:r>
+        <w:t>O usuário deseja inserir um novo agendamento no sistema.</w:t>
+      </w:r>
+    </w:p>
+    <w:p>
+      <w:pPr>
+        <w:jc w:val="both"/>
+        <w:rPr>
+          <w:rFonts w:ascii="Arial" w:hAnsi="Arial" w:cs="Arial"/>
+          <w:sz w:val="24"/>
+          <w:szCs w:val="24"/>
+        </w:rPr>
+      </w:pPr>
       <w:bookmarkStart w:id="0" w:name="_GoBack"/>
       <w:bookmarkEnd w:id="0"/>
-      <w:r>
-        <w:rPr>
-          <w:rFonts w:ascii="Arial" w:hAnsi="Arial" w:cs="Arial"/>
-          <w:sz w:val="24"/>
-          <w:szCs w:val="24"/>
-        </w:rPr>
-        <w:t>.</w:t>
-      </w:r>
-    </w:p>
-    <w:p>
-      <w:pPr>
-        <w:jc w:val="both"/>
-        <w:rPr>
-          <w:rFonts w:ascii="Arial" w:hAnsi="Arial" w:cs="Arial"/>
-          <w:sz w:val="24"/>
-          <w:szCs w:val="24"/>
-        </w:rPr>
-      </w:pPr>
     </w:p>
     <w:p>
       <w:pPr>

</xml_diff>

<commit_message>
alteração em funcionalidade, esta completo
</commit_message>
<xml_diff>
--- a/TesteDeFuncionalidade/Teste_De_Funcionalidade_Dimas.docx
+++ b/TesteDeFuncionalidade/Teste_De_Funcionalidade_Dimas.docx
@@ -22743,14 +22743,136 @@
         </w:rPr>
         <w:t xml:space="preserve"> </w:t>
       </w:r>
-      <w:proofErr w:type="gramStart"/>
-      <w:r>
-        <w:rPr>
-          <w:rFonts w:ascii="Arial" w:hAnsi="Arial" w:cs="Arial"/>
-          <w:sz w:val="24"/>
-          <w:szCs w:val="24"/>
-        </w:rPr>
-        <w:t xml:space="preserve">novo </w:t>
+      <w:r>
+        <w:rPr>
+          <w:rFonts w:ascii="Arial" w:hAnsi="Arial" w:cs="Arial"/>
+          <w:sz w:val="24"/>
+          <w:szCs w:val="24"/>
+        </w:rPr>
+        <w:t>nova função</w:t>
+      </w:r>
+      <w:r>
+        <w:rPr>
+          <w:rFonts w:ascii="Arial" w:hAnsi="Arial" w:cs="Arial"/>
+          <w:sz w:val="24"/>
+          <w:szCs w:val="24"/>
+        </w:rPr>
+        <w:t xml:space="preserve"> no sistema.</w:t>
+      </w:r>
+    </w:p>
+    <w:p>
+      <w:pPr>
+        <w:jc w:val="both"/>
+        <w:rPr>
+          <w:rFonts w:ascii="Arial" w:hAnsi="Arial" w:cs="Arial"/>
+          <w:sz w:val="24"/>
+          <w:szCs w:val="24"/>
+        </w:rPr>
+      </w:pPr>
+    </w:p>
+    <w:p>
+      <w:pPr>
+        <w:jc w:val="both"/>
+        <w:rPr>
+          <w:rFonts w:ascii="Arial" w:hAnsi="Arial" w:cs="Arial"/>
+          <w:b/>
+          <w:sz w:val="24"/>
+          <w:szCs w:val="24"/>
+        </w:rPr>
+      </w:pPr>
+      <w:r>
+        <w:rPr>
+          <w:rFonts w:ascii="Arial" w:hAnsi="Arial" w:cs="Arial"/>
+          <w:b/>
+          <w:sz w:val="24"/>
+          <w:szCs w:val="24"/>
+        </w:rPr>
+        <w:t>Passos do Teste:</w:t>
+      </w:r>
+    </w:p>
+    <w:p>
+      <w:pPr>
+        <w:pStyle w:val="PargrafodaLista"/>
+        <w:numPr>
+          <w:ilvl w:val="0"/>
+          <w:numId w:val="35"/>
+        </w:numPr>
+        <w:jc w:val="both"/>
+        <w:rPr>
+          <w:rFonts w:ascii="Arial" w:hAnsi="Arial" w:cs="Arial"/>
+          <w:sz w:val="24"/>
+          <w:szCs w:val="24"/>
+        </w:rPr>
+      </w:pPr>
+      <w:r>
+        <w:rPr>
+          <w:rFonts w:ascii="Arial" w:hAnsi="Arial" w:cs="Arial"/>
+          <w:sz w:val="24"/>
+          <w:szCs w:val="24"/>
+        </w:rPr>
+        <w:t>Usuário acessa o sistema;</w:t>
+      </w:r>
+    </w:p>
+    <w:p>
+      <w:pPr>
+        <w:pStyle w:val="PargrafodaLista"/>
+        <w:numPr>
+          <w:ilvl w:val="0"/>
+          <w:numId w:val="35"/>
+        </w:numPr>
+        <w:jc w:val="both"/>
+        <w:rPr>
+          <w:rFonts w:ascii="Arial" w:hAnsi="Arial" w:cs="Arial"/>
+          <w:sz w:val="24"/>
+          <w:szCs w:val="24"/>
+        </w:rPr>
+      </w:pPr>
+      <w:r>
+        <w:rPr>
+          <w:rFonts w:ascii="Arial" w:hAnsi="Arial" w:cs="Arial"/>
+          <w:sz w:val="24"/>
+          <w:szCs w:val="24"/>
+        </w:rPr>
+        <w:t xml:space="preserve">Acessa a área de </w:t>
+      </w:r>
+      <w:r>
+        <w:rPr>
+          <w:rFonts w:ascii="Arial" w:hAnsi="Arial" w:cs="Arial"/>
+          <w:sz w:val="24"/>
+          <w:szCs w:val="24"/>
+        </w:rPr>
+        <w:t>Função</w:t>
+      </w:r>
+      <w:r>
+        <w:rPr>
+          <w:rFonts w:ascii="Arial" w:hAnsi="Arial" w:cs="Arial"/>
+          <w:sz w:val="24"/>
+          <w:szCs w:val="24"/>
+        </w:rPr>
+        <w:t>;</w:t>
+      </w:r>
+    </w:p>
+    <w:p>
+      <w:pPr>
+        <w:pStyle w:val="PargrafodaLista"/>
+        <w:numPr>
+          <w:ilvl w:val="0"/>
+          <w:numId w:val="35"/>
+        </w:numPr>
+        <w:jc w:val="both"/>
+        <w:rPr>
+          <w:rFonts w:ascii="Arial" w:hAnsi="Arial" w:cs="Arial"/>
+          <w:sz w:val="24"/>
+          <w:szCs w:val="24"/>
+        </w:rPr>
+      </w:pPr>
+      <w:r>
+        <w:rPr>
+          <w:rFonts w:ascii="Arial" w:hAnsi="Arial" w:cs="Arial"/>
+          <w:sz w:val="24"/>
+          <w:szCs w:val="24"/>
+        </w:rPr>
+        <w:t xml:space="preserve">Clica no botão “Inserir”, abre a tela de inserir </w:t>
       </w:r>
       <w:r>
         <w:rPr>
@@ -22760,99 +22882,6 @@
         </w:rPr>
         <w:t>função</w:t>
       </w:r>
-      <w:proofErr w:type="gramEnd"/>
-      <w:r>
-        <w:rPr>
-          <w:rFonts w:ascii="Arial" w:hAnsi="Arial" w:cs="Arial"/>
-          <w:sz w:val="24"/>
-          <w:szCs w:val="24"/>
-        </w:rPr>
-        <w:t xml:space="preserve"> no sistema.</w:t>
-      </w:r>
-    </w:p>
-    <w:p>
-      <w:pPr>
-        <w:jc w:val="both"/>
-        <w:rPr>
-          <w:rFonts w:ascii="Arial" w:hAnsi="Arial" w:cs="Arial"/>
-          <w:sz w:val="24"/>
-          <w:szCs w:val="24"/>
-        </w:rPr>
-      </w:pPr>
-    </w:p>
-    <w:p>
-      <w:pPr>
-        <w:jc w:val="both"/>
-        <w:rPr>
-          <w:rFonts w:ascii="Arial" w:hAnsi="Arial" w:cs="Arial"/>
-          <w:b/>
-          <w:sz w:val="24"/>
-          <w:szCs w:val="24"/>
-        </w:rPr>
-      </w:pPr>
-      <w:r>
-        <w:rPr>
-          <w:rFonts w:ascii="Arial" w:hAnsi="Arial" w:cs="Arial"/>
-          <w:b/>
-          <w:sz w:val="24"/>
-          <w:szCs w:val="24"/>
-        </w:rPr>
-        <w:t>Passos do Teste:</w:t>
-      </w:r>
-    </w:p>
-    <w:p>
-      <w:pPr>
-        <w:pStyle w:val="PargrafodaLista"/>
-        <w:numPr>
-          <w:ilvl w:val="0"/>
-          <w:numId w:val="26"/>
-        </w:numPr>
-        <w:jc w:val="both"/>
-        <w:rPr>
-          <w:rFonts w:ascii="Arial" w:hAnsi="Arial" w:cs="Arial"/>
-          <w:sz w:val="24"/>
-          <w:szCs w:val="24"/>
-        </w:rPr>
-      </w:pPr>
-      <w:r>
-        <w:rPr>
-          <w:rFonts w:ascii="Arial" w:hAnsi="Arial" w:cs="Arial"/>
-          <w:sz w:val="24"/>
-          <w:szCs w:val="24"/>
-        </w:rPr>
-        <w:t>Usuário acessa o sistema;</w:t>
-      </w:r>
-    </w:p>
-    <w:p>
-      <w:pPr>
-        <w:pStyle w:val="PargrafodaLista"/>
-        <w:numPr>
-          <w:ilvl w:val="0"/>
-          <w:numId w:val="26"/>
-        </w:numPr>
-        <w:jc w:val="both"/>
-        <w:rPr>
-          <w:rFonts w:ascii="Arial" w:hAnsi="Arial" w:cs="Arial"/>
-          <w:sz w:val="24"/>
-          <w:szCs w:val="24"/>
-        </w:rPr>
-      </w:pPr>
-      <w:r>
-        <w:rPr>
-          <w:rFonts w:ascii="Arial" w:hAnsi="Arial" w:cs="Arial"/>
-          <w:sz w:val="24"/>
-          <w:szCs w:val="24"/>
-        </w:rPr>
-        <w:t xml:space="preserve">Acessa a área de </w:t>
-      </w:r>
-      <w:r>
-        <w:rPr>
-          <w:rFonts w:ascii="Arial" w:hAnsi="Arial" w:cs="Arial"/>
-          <w:sz w:val="24"/>
-          <w:szCs w:val="24"/>
-        </w:rPr>
-        <w:t>Função</w:t>
-      </w:r>
       <w:r>
         <w:rPr>
           <w:rFonts w:ascii="Arial" w:hAnsi="Arial" w:cs="Arial"/>
@@ -22867,46 +22896,7 @@
         <w:pStyle w:val="PargrafodaLista"/>
         <w:numPr>
           <w:ilvl w:val="0"/>
-          <w:numId w:val="26"/>
-        </w:numPr>
-        <w:jc w:val="both"/>
-        <w:rPr>
-          <w:rFonts w:ascii="Arial" w:hAnsi="Arial" w:cs="Arial"/>
-          <w:sz w:val="24"/>
-          <w:szCs w:val="24"/>
-        </w:rPr>
-      </w:pPr>
-      <w:r>
-        <w:rPr>
-          <w:rFonts w:ascii="Arial" w:hAnsi="Arial" w:cs="Arial"/>
-          <w:sz w:val="24"/>
-          <w:szCs w:val="24"/>
-        </w:rPr>
-        <w:t xml:space="preserve">Clica no botão “Inserir”, abre a tela de inserir </w:t>
-      </w:r>
-      <w:r>
-        <w:rPr>
-          <w:rFonts w:ascii="Arial" w:hAnsi="Arial" w:cs="Arial"/>
-          <w:sz w:val="24"/>
-          <w:szCs w:val="24"/>
-        </w:rPr>
-        <w:t>função</w:t>
-      </w:r>
-      <w:r>
-        <w:rPr>
-          <w:rFonts w:ascii="Arial" w:hAnsi="Arial" w:cs="Arial"/>
-          <w:sz w:val="24"/>
-          <w:szCs w:val="24"/>
-        </w:rPr>
-        <w:t>;</w:t>
-      </w:r>
-    </w:p>
-    <w:p>
-      <w:pPr>
-        <w:pStyle w:val="PargrafodaLista"/>
-        <w:numPr>
-          <w:ilvl w:val="0"/>
-          <w:numId w:val="26"/>
+          <w:numId w:val="35"/>
         </w:numPr>
         <w:jc w:val="both"/>
         <w:rPr>
@@ -22929,7 +22919,7 @@
         <w:pStyle w:val="PargrafodaLista"/>
         <w:numPr>
           <w:ilvl w:val="0"/>
-          <w:numId w:val="26"/>
+          <w:numId w:val="35"/>
         </w:numPr>
         <w:jc w:val="both"/>
         <w:rPr>
@@ -22952,7 +22942,7 @@
         <w:pStyle w:val="PargrafodaLista"/>
         <w:numPr>
           <w:ilvl w:val="0"/>
-          <w:numId w:val="26"/>
+          <w:numId w:val="35"/>
         </w:numPr>
         <w:jc w:val="both"/>
         <w:rPr>
@@ -22975,7 +22965,7 @@
         <w:pStyle w:val="PargrafodaLista"/>
         <w:numPr>
           <w:ilvl w:val="0"/>
-          <w:numId w:val="26"/>
+          <w:numId w:val="35"/>
         </w:numPr>
         <w:jc w:val="both"/>
         <w:rPr>
@@ -22998,7 +22988,7 @@
         <w:pStyle w:val="PargrafodaLista"/>
         <w:numPr>
           <w:ilvl w:val="0"/>
-          <w:numId w:val="26"/>
+          <w:numId w:val="35"/>
         </w:numPr>
         <w:jc w:val="both"/>
         <w:rPr>
@@ -23037,7 +23027,7 @@
         <w:pStyle w:val="PargrafodaLista"/>
         <w:numPr>
           <w:ilvl w:val="0"/>
-          <w:numId w:val="26"/>
+          <w:numId w:val="35"/>
         </w:numPr>
         <w:jc w:val="both"/>
         <w:rPr>
@@ -23832,25 +23822,7 @@
           <w:sz w:val="24"/>
           <w:szCs w:val="24"/>
         </w:rPr>
-        <w:t xml:space="preserve"> foi </w:t>
-      </w:r>
-      <w:proofErr w:type="gramStart"/>
-      <w:r>
-        <w:rPr>
-          <w:rFonts w:ascii="Arial" w:hAnsi="Arial" w:cs="Arial"/>
-          <w:sz w:val="24"/>
-          <w:szCs w:val="24"/>
-        </w:rPr>
-        <w:t>alterado</w:t>
-      </w:r>
-      <w:proofErr w:type="gramEnd"/>
-      <w:r>
-        <w:rPr>
-          <w:rFonts w:ascii="Arial" w:hAnsi="Arial" w:cs="Arial"/>
-          <w:sz w:val="24"/>
-          <w:szCs w:val="24"/>
-        </w:rPr>
-        <w:t xml:space="preserve"> utilizando a busca;</w:t>
+        <w:t xml:space="preserve"> foi alterado utilizando a busca;</w:t>
       </w:r>
     </w:p>
     <w:p>
@@ -24965,6 +24937,1408 @@
         </w:rPr>
         <w:t>uma função para ser excluída é</w:t>
       </w:r>
+      <w:r>
+        <w:rPr>
+          <w:rFonts w:ascii="Arial" w:hAnsi="Arial" w:cs="Arial"/>
+          <w:sz w:val="24"/>
+          <w:szCs w:val="24"/>
+        </w:rPr>
+        <w:t xml:space="preserve"> exibida uma mensagem solicitando a escolha; </w:t>
+      </w:r>
+    </w:p>
+    <w:p>
+      <w:pPr>
+        <w:jc w:val="both"/>
+        <w:rPr>
+          <w:rFonts w:ascii="Arial" w:hAnsi="Arial" w:cs="Arial"/>
+          <w:sz w:val="24"/>
+          <w:szCs w:val="24"/>
+        </w:rPr>
+      </w:pPr>
+    </w:p>
+    <w:p>
+      <w:pPr>
+        <w:jc w:val="both"/>
+        <w:rPr>
+          <w:rFonts w:ascii="Arial" w:hAnsi="Arial" w:cs="Arial"/>
+          <w:sz w:val="24"/>
+          <w:szCs w:val="24"/>
+        </w:rPr>
+      </w:pPr>
+    </w:p>
+    <w:p>
+      <w:pPr>
+        <w:jc w:val="both"/>
+        <w:rPr>
+          <w:rFonts w:ascii="Arial" w:hAnsi="Arial" w:cs="Arial"/>
+          <w:sz w:val="24"/>
+          <w:szCs w:val="24"/>
+        </w:rPr>
+      </w:pPr>
+    </w:p>
+    <w:p>
+      <w:pPr>
+        <w:pStyle w:val="PargrafodaLista"/>
+        <w:numPr>
+          <w:ilvl w:val="0"/>
+          <w:numId w:val="4"/>
+        </w:numPr>
+        <w:ind w:left="0"/>
+        <w:jc w:val="both"/>
+        <w:rPr>
+          <w:rFonts w:ascii="Arial" w:hAnsi="Arial" w:cs="Arial"/>
+          <w:sz w:val="24"/>
+          <w:szCs w:val="24"/>
+        </w:rPr>
+      </w:pPr>
+      <w:r>
+        <w:rPr>
+          <w:rFonts w:ascii="Arial" w:hAnsi="Arial" w:cs="Arial"/>
+          <w:b/>
+          <w:sz w:val="24"/>
+          <w:szCs w:val="24"/>
+        </w:rPr>
+        <w:t>Requisito Funcional:</w:t>
+      </w:r>
+      <w:r>
+        <w:rPr>
+          <w:rFonts w:ascii="Arial" w:hAnsi="Arial" w:cs="Arial"/>
+          <w:sz w:val="24"/>
+          <w:szCs w:val="24"/>
+        </w:rPr>
+        <w:t xml:space="preserve"> O sistema deve permitir </w:t>
+      </w:r>
+      <w:r>
+        <w:rPr>
+          <w:rFonts w:ascii="Arial" w:hAnsi="Arial" w:cs="Arial"/>
+          <w:sz w:val="24"/>
+          <w:szCs w:val="24"/>
+        </w:rPr>
+        <w:t>que o usuário vincule uma permissão na função no sistema.</w:t>
+      </w:r>
+    </w:p>
+    <w:p>
+      <w:pPr>
+        <w:jc w:val="both"/>
+        <w:rPr>
+          <w:rFonts w:ascii="Arial" w:hAnsi="Arial" w:cs="Arial"/>
+          <w:b/>
+          <w:sz w:val="24"/>
+          <w:szCs w:val="24"/>
+        </w:rPr>
+      </w:pPr>
+    </w:p>
+    <w:p>
+      <w:pPr>
+        <w:jc w:val="both"/>
+        <w:rPr>
+          <w:rFonts w:ascii="Arial" w:hAnsi="Arial" w:cs="Arial"/>
+          <w:sz w:val="24"/>
+          <w:szCs w:val="24"/>
+        </w:rPr>
+      </w:pPr>
+      <w:r>
+        <w:rPr>
+          <w:rFonts w:ascii="Arial" w:hAnsi="Arial" w:cs="Arial"/>
+          <w:b/>
+          <w:sz w:val="24"/>
+          <w:szCs w:val="24"/>
+        </w:rPr>
+        <w:t>Cenário de Teste de Funcionalidade:</w:t>
+      </w:r>
+      <w:r>
+        <w:rPr>
+          <w:rFonts w:ascii="Arial" w:hAnsi="Arial" w:cs="Arial"/>
+          <w:sz w:val="24"/>
+          <w:szCs w:val="24"/>
+        </w:rPr>
+        <w:t xml:space="preserve"> </w:t>
+      </w:r>
+      <w:r>
+        <w:rPr>
+          <w:rFonts w:ascii="Arial" w:hAnsi="Arial" w:cs="Arial"/>
+          <w:sz w:val="24"/>
+          <w:szCs w:val="24"/>
+        </w:rPr>
+        <w:t>Vincular Permissão na Função.</w:t>
+      </w:r>
+    </w:p>
+    <w:p>
+      <w:pPr>
+        <w:jc w:val="both"/>
+        <w:rPr>
+          <w:rFonts w:ascii="Arial" w:hAnsi="Arial" w:cs="Arial"/>
+          <w:sz w:val="24"/>
+          <w:szCs w:val="24"/>
+        </w:rPr>
+      </w:pPr>
+    </w:p>
+    <w:p>
+      <w:pPr>
+        <w:jc w:val="both"/>
+        <w:rPr>
+          <w:rFonts w:ascii="Arial" w:hAnsi="Arial" w:cs="Arial"/>
+          <w:sz w:val="24"/>
+          <w:szCs w:val="24"/>
+        </w:rPr>
+      </w:pPr>
+      <w:r>
+        <w:rPr>
+          <w:rFonts w:ascii="Arial" w:hAnsi="Arial" w:cs="Arial"/>
+          <w:b/>
+          <w:sz w:val="24"/>
+          <w:szCs w:val="24"/>
+        </w:rPr>
+        <w:t>Objetivo:</w:t>
+      </w:r>
+      <w:r>
+        <w:rPr>
+          <w:rFonts w:ascii="Arial" w:hAnsi="Arial" w:cs="Arial"/>
+          <w:sz w:val="24"/>
+          <w:szCs w:val="24"/>
+        </w:rPr>
+        <w:t xml:space="preserve"> Verificar se o sistema permite </w:t>
+      </w:r>
+      <w:r>
+        <w:rPr>
+          <w:rFonts w:ascii="Arial" w:hAnsi="Arial" w:cs="Arial"/>
+          <w:sz w:val="24"/>
+          <w:szCs w:val="24"/>
+        </w:rPr>
+        <w:t>que o usuário vincule uma permissão na função no sistema.</w:t>
+      </w:r>
+    </w:p>
+    <w:p>
+      <w:pPr>
+        <w:jc w:val="both"/>
+        <w:rPr>
+          <w:rFonts w:ascii="Arial" w:hAnsi="Arial" w:cs="Arial"/>
+          <w:sz w:val="24"/>
+          <w:szCs w:val="24"/>
+        </w:rPr>
+      </w:pPr>
+    </w:p>
+    <w:p>
+      <w:pPr>
+        <w:jc w:val="both"/>
+        <w:rPr>
+          <w:rFonts w:ascii="Arial" w:hAnsi="Arial" w:cs="Arial"/>
+          <w:b/>
+          <w:sz w:val="24"/>
+          <w:szCs w:val="24"/>
+        </w:rPr>
+      </w:pPr>
+      <w:r>
+        <w:rPr>
+          <w:rFonts w:ascii="Arial" w:hAnsi="Arial" w:cs="Arial"/>
+          <w:b/>
+          <w:sz w:val="24"/>
+          <w:szCs w:val="24"/>
+        </w:rPr>
+        <w:t>Passos do Teste:</w:t>
+      </w:r>
+    </w:p>
+    <w:p>
+      <w:pPr>
+        <w:pStyle w:val="PargrafodaLista"/>
+        <w:numPr>
+          <w:ilvl w:val="0"/>
+          <w:numId w:val="36"/>
+        </w:numPr>
+        <w:jc w:val="both"/>
+        <w:rPr>
+          <w:rFonts w:ascii="Arial" w:hAnsi="Arial" w:cs="Arial"/>
+          <w:sz w:val="24"/>
+          <w:szCs w:val="24"/>
+        </w:rPr>
+      </w:pPr>
+      <w:r>
+        <w:rPr>
+          <w:rFonts w:ascii="Arial" w:hAnsi="Arial" w:cs="Arial"/>
+          <w:sz w:val="24"/>
+          <w:szCs w:val="24"/>
+        </w:rPr>
+        <w:t>Usuário acessa o sistema;</w:t>
+      </w:r>
+    </w:p>
+    <w:p>
+      <w:pPr>
+        <w:pStyle w:val="PargrafodaLista"/>
+        <w:numPr>
+          <w:ilvl w:val="0"/>
+          <w:numId w:val="36"/>
+        </w:numPr>
+        <w:jc w:val="both"/>
+        <w:rPr>
+          <w:rFonts w:ascii="Arial" w:hAnsi="Arial" w:cs="Arial"/>
+          <w:sz w:val="24"/>
+          <w:szCs w:val="24"/>
+        </w:rPr>
+      </w:pPr>
+      <w:r>
+        <w:rPr>
+          <w:rFonts w:ascii="Arial" w:hAnsi="Arial" w:cs="Arial"/>
+          <w:sz w:val="24"/>
+          <w:szCs w:val="24"/>
+        </w:rPr>
+        <w:t xml:space="preserve">Acessa a área de </w:t>
+      </w:r>
+      <w:r>
+        <w:rPr>
+          <w:rFonts w:ascii="Arial" w:hAnsi="Arial" w:cs="Arial"/>
+          <w:sz w:val="24"/>
+          <w:szCs w:val="24"/>
+        </w:rPr>
+        <w:t>Função</w:t>
+      </w:r>
+      <w:r>
+        <w:rPr>
+          <w:rFonts w:ascii="Arial" w:hAnsi="Arial" w:cs="Arial"/>
+          <w:sz w:val="24"/>
+          <w:szCs w:val="24"/>
+        </w:rPr>
+        <w:t>;</w:t>
+      </w:r>
+    </w:p>
+    <w:p>
+      <w:pPr>
+        <w:pStyle w:val="PargrafodaLista"/>
+        <w:numPr>
+          <w:ilvl w:val="0"/>
+          <w:numId w:val="36"/>
+        </w:numPr>
+        <w:jc w:val="both"/>
+        <w:rPr>
+          <w:rFonts w:ascii="Arial" w:hAnsi="Arial" w:cs="Arial"/>
+          <w:sz w:val="24"/>
+          <w:szCs w:val="24"/>
+        </w:rPr>
+      </w:pPr>
+      <w:r>
+        <w:rPr>
+          <w:rFonts w:ascii="Arial" w:hAnsi="Arial" w:cs="Arial"/>
+          <w:sz w:val="24"/>
+          <w:szCs w:val="24"/>
+        </w:rPr>
+        <w:t xml:space="preserve">Busca a função que deseja </w:t>
+      </w:r>
+      <w:r>
+        <w:rPr>
+          <w:rFonts w:ascii="Arial" w:hAnsi="Arial" w:cs="Arial"/>
+          <w:sz w:val="24"/>
+          <w:szCs w:val="24"/>
+        </w:rPr>
+        <w:t>vincular uma ou mais permissões</w:t>
+      </w:r>
+      <w:r>
+        <w:rPr>
+          <w:rFonts w:ascii="Arial" w:hAnsi="Arial" w:cs="Arial"/>
+          <w:sz w:val="24"/>
+          <w:szCs w:val="24"/>
+        </w:rPr>
+        <w:t>;</w:t>
+      </w:r>
+    </w:p>
+    <w:p>
+      <w:pPr>
+        <w:pStyle w:val="PargrafodaLista"/>
+        <w:numPr>
+          <w:ilvl w:val="0"/>
+          <w:numId w:val="36"/>
+        </w:numPr>
+        <w:jc w:val="both"/>
+        <w:rPr>
+          <w:rFonts w:ascii="Arial" w:hAnsi="Arial" w:cs="Arial"/>
+          <w:sz w:val="24"/>
+          <w:szCs w:val="24"/>
+        </w:rPr>
+      </w:pPr>
+      <w:r>
+        <w:rPr>
+          <w:rFonts w:ascii="Arial" w:hAnsi="Arial" w:cs="Arial"/>
+          <w:sz w:val="24"/>
+          <w:szCs w:val="24"/>
+        </w:rPr>
+        <w:t>Seleciona a função;</w:t>
+      </w:r>
+    </w:p>
+    <w:p>
+      <w:pPr>
+        <w:pStyle w:val="PargrafodaLista"/>
+        <w:numPr>
+          <w:ilvl w:val="0"/>
+          <w:numId w:val="36"/>
+        </w:numPr>
+        <w:jc w:val="both"/>
+        <w:rPr>
+          <w:rFonts w:ascii="Arial" w:hAnsi="Arial" w:cs="Arial"/>
+          <w:sz w:val="24"/>
+          <w:szCs w:val="24"/>
+        </w:rPr>
+      </w:pPr>
+      <w:r>
+        <w:rPr>
+          <w:rFonts w:ascii="Arial" w:hAnsi="Arial" w:cs="Arial"/>
+          <w:sz w:val="24"/>
+          <w:szCs w:val="24"/>
+        </w:rPr>
+        <w:t>Clica no botão “</w:t>
+      </w:r>
+      <w:r>
+        <w:rPr>
+          <w:rFonts w:ascii="Arial" w:hAnsi="Arial" w:cs="Arial"/>
+          <w:sz w:val="24"/>
+          <w:szCs w:val="24"/>
+        </w:rPr>
+        <w:t>Vincular</w:t>
+      </w:r>
+      <w:r>
+        <w:rPr>
+          <w:rFonts w:ascii="Arial" w:hAnsi="Arial" w:cs="Arial"/>
+          <w:sz w:val="24"/>
+          <w:szCs w:val="24"/>
+        </w:rPr>
+        <w:t>”;</w:t>
+      </w:r>
+    </w:p>
+    <w:p>
+      <w:pPr>
+        <w:pStyle w:val="PargrafodaLista"/>
+        <w:numPr>
+          <w:ilvl w:val="0"/>
+          <w:numId w:val="36"/>
+        </w:numPr>
+        <w:jc w:val="both"/>
+        <w:rPr>
+          <w:rFonts w:ascii="Arial" w:hAnsi="Arial" w:cs="Arial"/>
+          <w:sz w:val="24"/>
+          <w:szCs w:val="24"/>
+        </w:rPr>
+      </w:pPr>
+      <w:r>
+        <w:rPr>
+          <w:rFonts w:ascii="Arial" w:hAnsi="Arial" w:cs="Arial"/>
+          <w:sz w:val="24"/>
+          <w:szCs w:val="24"/>
+        </w:rPr>
+        <w:t>Abre uma nova janela, pesquise a permissão que deseja vincular;</w:t>
+      </w:r>
+    </w:p>
+    <w:p>
+      <w:pPr>
+        <w:pStyle w:val="PargrafodaLista"/>
+        <w:numPr>
+          <w:ilvl w:val="0"/>
+          <w:numId w:val="36"/>
+        </w:numPr>
+        <w:jc w:val="both"/>
+        <w:rPr>
+          <w:rFonts w:ascii="Arial" w:hAnsi="Arial" w:cs="Arial"/>
+          <w:sz w:val="24"/>
+          <w:szCs w:val="24"/>
+        </w:rPr>
+      </w:pPr>
+      <w:r>
+        <w:rPr>
+          <w:rFonts w:ascii="Arial" w:hAnsi="Arial" w:cs="Arial"/>
+          <w:sz w:val="24"/>
+          <w:szCs w:val="24"/>
+        </w:rPr>
+        <w:t>Selecione a permissão;</w:t>
+      </w:r>
+    </w:p>
+    <w:p>
+      <w:pPr>
+        <w:pStyle w:val="PargrafodaLista"/>
+        <w:numPr>
+          <w:ilvl w:val="0"/>
+          <w:numId w:val="36"/>
+        </w:numPr>
+        <w:jc w:val="both"/>
+        <w:rPr>
+          <w:rFonts w:ascii="Arial" w:hAnsi="Arial" w:cs="Arial"/>
+          <w:sz w:val="24"/>
+          <w:szCs w:val="24"/>
+        </w:rPr>
+      </w:pPr>
+      <w:r>
+        <w:rPr>
+          <w:rFonts w:ascii="Arial" w:hAnsi="Arial" w:cs="Arial"/>
+          <w:sz w:val="24"/>
+          <w:szCs w:val="24"/>
+        </w:rPr>
+        <w:t>Clique em selecionar;</w:t>
+      </w:r>
+    </w:p>
+    <w:p>
+      <w:pPr>
+        <w:pStyle w:val="PargrafodaLista"/>
+        <w:numPr>
+          <w:ilvl w:val="0"/>
+          <w:numId w:val="36"/>
+        </w:numPr>
+        <w:jc w:val="both"/>
+        <w:rPr>
+          <w:rFonts w:ascii="Arial" w:hAnsi="Arial" w:cs="Arial"/>
+          <w:sz w:val="24"/>
+          <w:szCs w:val="24"/>
+        </w:rPr>
+      </w:pPr>
+      <w:r>
+        <w:rPr>
+          <w:rFonts w:ascii="Arial" w:hAnsi="Arial" w:cs="Arial"/>
+          <w:sz w:val="24"/>
+          <w:szCs w:val="24"/>
+        </w:rPr>
+        <w:t>Repita o processo, mas não selecione uma permissão e clique em selecionar;</w:t>
+      </w:r>
+    </w:p>
+    <w:p>
+      <w:pPr>
+        <w:pStyle w:val="PargrafodaLista"/>
+        <w:numPr>
+          <w:ilvl w:val="0"/>
+          <w:numId w:val="36"/>
+        </w:numPr>
+        <w:jc w:val="both"/>
+        <w:rPr>
+          <w:rFonts w:ascii="Arial" w:hAnsi="Arial" w:cs="Arial"/>
+          <w:sz w:val="24"/>
+          <w:szCs w:val="24"/>
+        </w:rPr>
+      </w:pPr>
+      <w:r>
+        <w:rPr>
+          <w:rFonts w:ascii="Arial" w:hAnsi="Arial" w:cs="Arial"/>
+          <w:sz w:val="24"/>
+          <w:szCs w:val="24"/>
+        </w:rPr>
+        <w:t>Verifique se exibe uma mensagem alertando para selecionar a permissão;</w:t>
+      </w:r>
+    </w:p>
+    <w:p>
+      <w:pPr>
+        <w:pStyle w:val="PargrafodaLista"/>
+        <w:numPr>
+          <w:ilvl w:val="0"/>
+          <w:numId w:val="36"/>
+        </w:numPr>
+        <w:jc w:val="both"/>
+        <w:rPr>
+          <w:rFonts w:ascii="Arial" w:hAnsi="Arial" w:cs="Arial"/>
+          <w:sz w:val="24"/>
+          <w:szCs w:val="24"/>
+        </w:rPr>
+      </w:pPr>
+      <w:r>
+        <w:rPr>
+          <w:rFonts w:ascii="Arial" w:hAnsi="Arial" w:cs="Arial"/>
+          <w:sz w:val="24"/>
+          <w:szCs w:val="24"/>
+        </w:rPr>
+        <w:t>Não busque uma função e clique em vincular permissão, verifique se exibe uma mensagem solicitando que selecione uma função;</w:t>
+      </w:r>
+    </w:p>
+    <w:p>
+      <w:pPr>
+        <w:pStyle w:val="PargrafodaLista"/>
+        <w:numPr>
+          <w:ilvl w:val="0"/>
+          <w:numId w:val="36"/>
+        </w:numPr>
+        <w:jc w:val="both"/>
+        <w:rPr>
+          <w:rFonts w:ascii="Arial" w:hAnsi="Arial" w:cs="Arial"/>
+          <w:sz w:val="24"/>
+          <w:szCs w:val="24"/>
+        </w:rPr>
+      </w:pPr>
+      <w:r>
+        <w:rPr>
+          <w:rFonts w:ascii="Arial" w:hAnsi="Arial" w:cs="Arial"/>
+          <w:sz w:val="24"/>
+          <w:szCs w:val="24"/>
+        </w:rPr>
+        <w:t>Na tela de selecionar permissão clique em cancelar;</w:t>
+      </w:r>
+    </w:p>
+    <w:p>
+      <w:pPr>
+        <w:pStyle w:val="PargrafodaLista"/>
+        <w:numPr>
+          <w:ilvl w:val="0"/>
+          <w:numId w:val="36"/>
+        </w:numPr>
+        <w:jc w:val="both"/>
+        <w:rPr>
+          <w:rFonts w:ascii="Arial" w:hAnsi="Arial" w:cs="Arial"/>
+          <w:sz w:val="24"/>
+          <w:szCs w:val="24"/>
+        </w:rPr>
+      </w:pPr>
+      <w:r>
+        <w:rPr>
+          <w:rFonts w:ascii="Arial" w:hAnsi="Arial" w:cs="Arial"/>
+          <w:sz w:val="24"/>
+          <w:szCs w:val="24"/>
+        </w:rPr>
+        <w:t>Verifique se a tela fecha e o procedimento é cancelado;</w:t>
+      </w:r>
+    </w:p>
+    <w:p>
+      <w:pPr>
+        <w:tabs>
+          <w:tab w:val="left" w:pos="6023"/>
+        </w:tabs>
+        <w:jc w:val="both"/>
+        <w:rPr>
+          <w:rFonts w:ascii="Arial" w:hAnsi="Arial" w:cs="Arial"/>
+          <w:sz w:val="24"/>
+          <w:szCs w:val="24"/>
+        </w:rPr>
+      </w:pPr>
+      <w:r>
+        <w:rPr>
+          <w:rFonts w:ascii="Arial" w:hAnsi="Arial" w:cs="Arial"/>
+          <w:sz w:val="24"/>
+          <w:szCs w:val="24"/>
+        </w:rPr>
+        <w:tab/>
+      </w:r>
+    </w:p>
+    <w:p>
+      <w:pPr>
+        <w:jc w:val="both"/>
+        <w:rPr>
+          <w:rFonts w:ascii="Arial" w:hAnsi="Arial" w:cs="Arial"/>
+          <w:b/>
+          <w:sz w:val="24"/>
+          <w:szCs w:val="24"/>
+        </w:rPr>
+      </w:pPr>
+      <w:r>
+        <w:rPr>
+          <w:rFonts w:ascii="Arial" w:hAnsi="Arial" w:cs="Arial"/>
+          <w:b/>
+          <w:sz w:val="24"/>
+          <w:szCs w:val="24"/>
+        </w:rPr>
+        <w:t>Critérios de Aprovação:</w:t>
+      </w:r>
+    </w:p>
+    <w:p>
+      <w:pPr>
+        <w:pStyle w:val="PargrafodaLista"/>
+        <w:numPr>
+          <w:ilvl w:val="0"/>
+          <w:numId w:val="2"/>
+        </w:numPr>
+        <w:jc w:val="both"/>
+        <w:rPr>
+          <w:rFonts w:ascii="Arial" w:hAnsi="Arial" w:cs="Arial"/>
+          <w:sz w:val="24"/>
+          <w:szCs w:val="24"/>
+        </w:rPr>
+      </w:pPr>
+      <w:r>
+        <w:rPr>
+          <w:rFonts w:ascii="Arial" w:hAnsi="Arial" w:cs="Arial"/>
+          <w:sz w:val="24"/>
+          <w:szCs w:val="24"/>
+        </w:rPr>
+        <w:t>O teste será considerado bem-sucedido se todos os passos forem concluídos sem erros.</w:t>
+      </w:r>
+    </w:p>
+    <w:p>
+      <w:pPr>
+        <w:pStyle w:val="PargrafodaLista"/>
+        <w:numPr>
+          <w:ilvl w:val="0"/>
+          <w:numId w:val="2"/>
+        </w:numPr>
+        <w:jc w:val="both"/>
+        <w:rPr>
+          <w:rFonts w:ascii="Arial" w:hAnsi="Arial" w:cs="Arial"/>
+          <w:sz w:val="24"/>
+          <w:szCs w:val="24"/>
+        </w:rPr>
+      </w:pPr>
+      <w:r>
+        <w:rPr>
+          <w:rFonts w:ascii="Arial" w:hAnsi="Arial" w:cs="Arial"/>
+          <w:sz w:val="24"/>
+          <w:szCs w:val="24"/>
+        </w:rPr>
+        <w:lastRenderedPageBreak/>
+        <w:t xml:space="preserve">Seguindo os passos válidos </w:t>
+      </w:r>
+      <w:r>
+        <w:rPr>
+          <w:rFonts w:ascii="Arial" w:hAnsi="Arial" w:cs="Arial"/>
+          <w:sz w:val="24"/>
+          <w:szCs w:val="24"/>
+        </w:rPr>
+        <w:t>é vinculada uma permissão na função</w:t>
+      </w:r>
+      <w:r>
+        <w:rPr>
+          <w:rFonts w:ascii="Arial" w:hAnsi="Arial" w:cs="Arial"/>
+          <w:sz w:val="24"/>
+          <w:szCs w:val="24"/>
+        </w:rPr>
+        <w:t>;</w:t>
+      </w:r>
+    </w:p>
+    <w:p>
+      <w:pPr>
+        <w:pStyle w:val="PargrafodaLista"/>
+        <w:numPr>
+          <w:ilvl w:val="0"/>
+          <w:numId w:val="2"/>
+        </w:numPr>
+        <w:jc w:val="both"/>
+        <w:rPr>
+          <w:rFonts w:ascii="Arial" w:hAnsi="Arial" w:cs="Arial"/>
+          <w:sz w:val="24"/>
+          <w:szCs w:val="24"/>
+        </w:rPr>
+      </w:pPr>
+      <w:r>
+        <w:rPr>
+          <w:rFonts w:ascii="Arial" w:hAnsi="Arial" w:cs="Arial"/>
+          <w:sz w:val="24"/>
+          <w:szCs w:val="24"/>
+        </w:rPr>
+        <w:t>Quando não é selecionada uma permissão apresenta a mensagem solicitando que selecione uma permissão para ser vinculada</w:t>
+      </w:r>
+      <w:r>
+        <w:rPr>
+          <w:rFonts w:ascii="Arial" w:hAnsi="Arial" w:cs="Arial"/>
+          <w:sz w:val="24"/>
+          <w:szCs w:val="24"/>
+        </w:rPr>
+        <w:t>;</w:t>
+      </w:r>
+    </w:p>
+    <w:p>
+      <w:pPr>
+        <w:pStyle w:val="PargrafodaLista"/>
+        <w:numPr>
+          <w:ilvl w:val="0"/>
+          <w:numId w:val="2"/>
+        </w:numPr>
+        <w:jc w:val="both"/>
+        <w:rPr>
+          <w:rFonts w:ascii="Arial" w:hAnsi="Arial" w:cs="Arial"/>
+          <w:sz w:val="24"/>
+          <w:szCs w:val="24"/>
+        </w:rPr>
+      </w:pPr>
+      <w:r>
+        <w:rPr>
+          <w:rFonts w:ascii="Arial" w:hAnsi="Arial" w:cs="Arial"/>
+          <w:sz w:val="24"/>
+          <w:szCs w:val="24"/>
+        </w:rPr>
+        <w:t xml:space="preserve">Quando não é selecionada uma função e clica em vincular apresenta uma mensagem solicitando que escolha uma função; </w:t>
+      </w:r>
+    </w:p>
+    <w:p>
+      <w:pPr>
+        <w:jc w:val="both"/>
+        <w:rPr>
+          <w:rFonts w:ascii="Arial" w:hAnsi="Arial" w:cs="Arial"/>
+          <w:sz w:val="24"/>
+          <w:szCs w:val="24"/>
+        </w:rPr>
+      </w:pPr>
+    </w:p>
+    <w:p>
+      <w:pPr>
+        <w:jc w:val="both"/>
+        <w:rPr>
+          <w:rFonts w:ascii="Arial" w:hAnsi="Arial" w:cs="Arial"/>
+          <w:sz w:val="24"/>
+          <w:szCs w:val="24"/>
+        </w:rPr>
+      </w:pPr>
+    </w:p>
+    <w:p>
+      <w:pPr>
+        <w:pStyle w:val="PargrafodaLista"/>
+        <w:numPr>
+          <w:ilvl w:val="0"/>
+          <w:numId w:val="4"/>
+        </w:numPr>
+        <w:ind w:left="0"/>
+        <w:jc w:val="both"/>
+        <w:rPr>
+          <w:rFonts w:ascii="Arial" w:hAnsi="Arial" w:cs="Arial"/>
+          <w:sz w:val="24"/>
+          <w:szCs w:val="24"/>
+        </w:rPr>
+      </w:pPr>
+      <w:r>
+        <w:rPr>
+          <w:rFonts w:ascii="Arial" w:hAnsi="Arial" w:cs="Arial"/>
+          <w:b/>
+          <w:sz w:val="24"/>
+          <w:szCs w:val="24"/>
+        </w:rPr>
+        <w:t>Requisito Funcional:</w:t>
+      </w:r>
+      <w:r>
+        <w:rPr>
+          <w:rFonts w:ascii="Arial" w:hAnsi="Arial" w:cs="Arial"/>
+          <w:sz w:val="24"/>
+          <w:szCs w:val="24"/>
+        </w:rPr>
+        <w:t xml:space="preserve"> O sistema deve permitir </w:t>
+      </w:r>
+      <w:r>
+        <w:rPr>
+          <w:rFonts w:ascii="Arial" w:hAnsi="Arial" w:cs="Arial"/>
+          <w:sz w:val="24"/>
+          <w:szCs w:val="24"/>
+        </w:rPr>
+        <w:t xml:space="preserve">que o usuário </w:t>
+      </w:r>
+      <w:r>
+        <w:rPr>
+          <w:rFonts w:ascii="Arial" w:hAnsi="Arial" w:cs="Arial"/>
+          <w:sz w:val="24"/>
+          <w:szCs w:val="24"/>
+        </w:rPr>
+        <w:t>des</w:t>
+      </w:r>
+      <w:r>
+        <w:rPr>
+          <w:rFonts w:ascii="Arial" w:hAnsi="Arial" w:cs="Arial"/>
+          <w:sz w:val="24"/>
+          <w:szCs w:val="24"/>
+        </w:rPr>
+        <w:t>vincule uma permissão na função no sistema.</w:t>
+      </w:r>
+    </w:p>
+    <w:p>
+      <w:pPr>
+        <w:jc w:val="both"/>
+        <w:rPr>
+          <w:rFonts w:ascii="Arial" w:hAnsi="Arial" w:cs="Arial"/>
+          <w:b/>
+          <w:sz w:val="24"/>
+          <w:szCs w:val="24"/>
+        </w:rPr>
+      </w:pPr>
+    </w:p>
+    <w:p>
+      <w:pPr>
+        <w:jc w:val="both"/>
+        <w:rPr>
+          <w:rFonts w:ascii="Arial" w:hAnsi="Arial" w:cs="Arial"/>
+          <w:sz w:val="24"/>
+          <w:szCs w:val="24"/>
+        </w:rPr>
+      </w:pPr>
+      <w:r>
+        <w:rPr>
+          <w:rFonts w:ascii="Arial" w:hAnsi="Arial" w:cs="Arial"/>
+          <w:b/>
+          <w:sz w:val="24"/>
+          <w:szCs w:val="24"/>
+        </w:rPr>
+        <w:t>Cenário de Teste de Funcionalidade:</w:t>
+      </w:r>
+      <w:r>
+        <w:rPr>
+          <w:rFonts w:ascii="Arial" w:hAnsi="Arial" w:cs="Arial"/>
+          <w:sz w:val="24"/>
+          <w:szCs w:val="24"/>
+        </w:rPr>
+        <w:t xml:space="preserve"> </w:t>
+      </w:r>
+      <w:r>
+        <w:rPr>
+          <w:rFonts w:ascii="Arial" w:hAnsi="Arial" w:cs="Arial"/>
+          <w:sz w:val="24"/>
+          <w:szCs w:val="24"/>
+        </w:rPr>
+        <w:t>Desv</w:t>
+      </w:r>
+      <w:r>
+        <w:rPr>
+          <w:rFonts w:ascii="Arial" w:hAnsi="Arial" w:cs="Arial"/>
+          <w:sz w:val="24"/>
+          <w:szCs w:val="24"/>
+        </w:rPr>
+        <w:t>incular Permissão na Função.</w:t>
+      </w:r>
+    </w:p>
+    <w:p>
+      <w:pPr>
+        <w:jc w:val="both"/>
+        <w:rPr>
+          <w:rFonts w:ascii="Arial" w:hAnsi="Arial" w:cs="Arial"/>
+          <w:sz w:val="24"/>
+          <w:szCs w:val="24"/>
+        </w:rPr>
+      </w:pPr>
+    </w:p>
+    <w:p>
+      <w:pPr>
+        <w:jc w:val="both"/>
+        <w:rPr>
+          <w:rFonts w:ascii="Arial" w:hAnsi="Arial" w:cs="Arial"/>
+          <w:sz w:val="24"/>
+          <w:szCs w:val="24"/>
+        </w:rPr>
+      </w:pPr>
+      <w:r>
+        <w:rPr>
+          <w:rFonts w:ascii="Arial" w:hAnsi="Arial" w:cs="Arial"/>
+          <w:b/>
+          <w:sz w:val="24"/>
+          <w:szCs w:val="24"/>
+        </w:rPr>
+        <w:t>Objetivo:</w:t>
+      </w:r>
+      <w:r>
+        <w:rPr>
+          <w:rFonts w:ascii="Arial" w:hAnsi="Arial" w:cs="Arial"/>
+          <w:sz w:val="24"/>
+          <w:szCs w:val="24"/>
+        </w:rPr>
+        <w:t xml:space="preserve"> Verificar se o sistema permite </w:t>
+      </w:r>
+      <w:r>
+        <w:rPr>
+          <w:rFonts w:ascii="Arial" w:hAnsi="Arial" w:cs="Arial"/>
+          <w:sz w:val="24"/>
+          <w:szCs w:val="24"/>
+        </w:rPr>
+        <w:t xml:space="preserve">que o usuário </w:t>
+      </w:r>
+      <w:r>
+        <w:rPr>
+          <w:rFonts w:ascii="Arial" w:hAnsi="Arial" w:cs="Arial"/>
+          <w:sz w:val="24"/>
+          <w:szCs w:val="24"/>
+        </w:rPr>
+        <w:t>des</w:t>
+      </w:r>
+      <w:r>
+        <w:rPr>
+          <w:rFonts w:ascii="Arial" w:hAnsi="Arial" w:cs="Arial"/>
+          <w:sz w:val="24"/>
+          <w:szCs w:val="24"/>
+        </w:rPr>
+        <w:t>vincule uma permissão na função no sistema.</w:t>
+      </w:r>
+    </w:p>
+    <w:p>
+      <w:pPr>
+        <w:jc w:val="both"/>
+        <w:rPr>
+          <w:rFonts w:ascii="Arial" w:hAnsi="Arial" w:cs="Arial"/>
+          <w:sz w:val="24"/>
+          <w:szCs w:val="24"/>
+        </w:rPr>
+      </w:pPr>
+    </w:p>
+    <w:p>
+      <w:pPr>
+        <w:jc w:val="both"/>
+        <w:rPr>
+          <w:rFonts w:ascii="Arial" w:hAnsi="Arial" w:cs="Arial"/>
+          <w:b/>
+          <w:sz w:val="24"/>
+          <w:szCs w:val="24"/>
+        </w:rPr>
+      </w:pPr>
+      <w:r>
+        <w:rPr>
+          <w:rFonts w:ascii="Arial" w:hAnsi="Arial" w:cs="Arial"/>
+          <w:b/>
+          <w:sz w:val="24"/>
+          <w:szCs w:val="24"/>
+        </w:rPr>
+        <w:t>Passos do Teste:</w:t>
+      </w:r>
+    </w:p>
+    <w:p>
+      <w:pPr>
+        <w:pStyle w:val="PargrafodaLista"/>
+        <w:numPr>
+          <w:ilvl w:val="0"/>
+          <w:numId w:val="37"/>
+        </w:numPr>
+        <w:jc w:val="both"/>
+        <w:rPr>
+          <w:rFonts w:ascii="Arial" w:hAnsi="Arial" w:cs="Arial"/>
+          <w:sz w:val="24"/>
+          <w:szCs w:val="24"/>
+        </w:rPr>
+      </w:pPr>
+      <w:r>
+        <w:rPr>
+          <w:rFonts w:ascii="Arial" w:hAnsi="Arial" w:cs="Arial"/>
+          <w:sz w:val="24"/>
+          <w:szCs w:val="24"/>
+        </w:rPr>
+        <w:t>Usuário acessa o sistema;</w:t>
+      </w:r>
+    </w:p>
+    <w:p>
+      <w:pPr>
+        <w:pStyle w:val="PargrafodaLista"/>
+        <w:numPr>
+          <w:ilvl w:val="0"/>
+          <w:numId w:val="37"/>
+        </w:numPr>
+        <w:jc w:val="both"/>
+        <w:rPr>
+          <w:rFonts w:ascii="Arial" w:hAnsi="Arial" w:cs="Arial"/>
+          <w:sz w:val="24"/>
+          <w:szCs w:val="24"/>
+        </w:rPr>
+      </w:pPr>
+      <w:r>
+        <w:rPr>
+          <w:rFonts w:ascii="Arial" w:hAnsi="Arial" w:cs="Arial"/>
+          <w:sz w:val="24"/>
+          <w:szCs w:val="24"/>
+        </w:rPr>
+        <w:t xml:space="preserve">Acessa a área de </w:t>
+      </w:r>
+      <w:r>
+        <w:rPr>
+          <w:rFonts w:ascii="Arial" w:hAnsi="Arial" w:cs="Arial"/>
+          <w:sz w:val="24"/>
+          <w:szCs w:val="24"/>
+        </w:rPr>
+        <w:t>Função</w:t>
+      </w:r>
+      <w:r>
+        <w:rPr>
+          <w:rFonts w:ascii="Arial" w:hAnsi="Arial" w:cs="Arial"/>
+          <w:sz w:val="24"/>
+          <w:szCs w:val="24"/>
+        </w:rPr>
+        <w:t>;</w:t>
+      </w:r>
+    </w:p>
+    <w:p>
+      <w:pPr>
+        <w:pStyle w:val="PargrafodaLista"/>
+        <w:numPr>
+          <w:ilvl w:val="0"/>
+          <w:numId w:val="37"/>
+        </w:numPr>
+        <w:jc w:val="both"/>
+        <w:rPr>
+          <w:rFonts w:ascii="Arial" w:hAnsi="Arial" w:cs="Arial"/>
+          <w:sz w:val="24"/>
+          <w:szCs w:val="24"/>
+        </w:rPr>
+      </w:pPr>
+      <w:r>
+        <w:rPr>
+          <w:rFonts w:ascii="Arial" w:hAnsi="Arial" w:cs="Arial"/>
+          <w:sz w:val="24"/>
+          <w:szCs w:val="24"/>
+        </w:rPr>
+        <w:t xml:space="preserve">Busca a função que deseja </w:t>
+      </w:r>
+      <w:r>
+        <w:rPr>
+          <w:rFonts w:ascii="Arial" w:hAnsi="Arial" w:cs="Arial"/>
+          <w:sz w:val="24"/>
+          <w:szCs w:val="24"/>
+        </w:rPr>
+        <w:t>des</w:t>
+      </w:r>
+      <w:r>
+        <w:rPr>
+          <w:rFonts w:ascii="Arial" w:hAnsi="Arial" w:cs="Arial"/>
+          <w:sz w:val="24"/>
+          <w:szCs w:val="24"/>
+        </w:rPr>
+        <w:t>vincular uma ou mais permissões;</w:t>
+      </w:r>
+    </w:p>
+    <w:p>
+      <w:pPr>
+        <w:pStyle w:val="PargrafodaLista"/>
+        <w:numPr>
+          <w:ilvl w:val="0"/>
+          <w:numId w:val="37"/>
+        </w:numPr>
+        <w:jc w:val="both"/>
+        <w:rPr>
+          <w:rFonts w:ascii="Arial" w:hAnsi="Arial" w:cs="Arial"/>
+          <w:sz w:val="24"/>
+          <w:szCs w:val="24"/>
+        </w:rPr>
+      </w:pPr>
+      <w:r>
+        <w:rPr>
+          <w:rFonts w:ascii="Arial" w:hAnsi="Arial" w:cs="Arial"/>
+          <w:sz w:val="24"/>
+          <w:szCs w:val="24"/>
+        </w:rPr>
+        <w:t>Seleciona a função;</w:t>
+      </w:r>
+    </w:p>
+    <w:p>
+      <w:pPr>
+        <w:pStyle w:val="PargrafodaLista"/>
+        <w:numPr>
+          <w:ilvl w:val="0"/>
+          <w:numId w:val="37"/>
+        </w:numPr>
+        <w:jc w:val="both"/>
+        <w:rPr>
+          <w:rFonts w:ascii="Arial" w:hAnsi="Arial" w:cs="Arial"/>
+          <w:sz w:val="24"/>
+          <w:szCs w:val="24"/>
+        </w:rPr>
+      </w:pPr>
+      <w:r>
+        <w:rPr>
+          <w:rFonts w:ascii="Arial" w:hAnsi="Arial" w:cs="Arial"/>
+          <w:sz w:val="24"/>
+          <w:szCs w:val="24"/>
+        </w:rPr>
+        <w:t>Selecione a permissão que deseja desvincular;</w:t>
+      </w:r>
+    </w:p>
+    <w:p>
+      <w:pPr>
+        <w:pStyle w:val="PargrafodaLista"/>
+        <w:numPr>
+          <w:ilvl w:val="0"/>
+          <w:numId w:val="37"/>
+        </w:numPr>
+        <w:jc w:val="both"/>
+        <w:rPr>
+          <w:rFonts w:ascii="Arial" w:hAnsi="Arial" w:cs="Arial"/>
+          <w:sz w:val="24"/>
+          <w:szCs w:val="24"/>
+        </w:rPr>
+      </w:pPr>
+      <w:r>
+        <w:rPr>
+          <w:rFonts w:ascii="Arial" w:hAnsi="Arial" w:cs="Arial"/>
+          <w:sz w:val="24"/>
+          <w:szCs w:val="24"/>
+        </w:rPr>
+        <w:t>Clica no botão “</w:t>
+      </w:r>
+      <w:r>
+        <w:rPr>
+          <w:rFonts w:ascii="Arial" w:hAnsi="Arial" w:cs="Arial"/>
+          <w:sz w:val="24"/>
+          <w:szCs w:val="24"/>
+        </w:rPr>
+        <w:t>Desv</w:t>
+      </w:r>
+      <w:r>
+        <w:rPr>
+          <w:rFonts w:ascii="Arial" w:hAnsi="Arial" w:cs="Arial"/>
+          <w:sz w:val="24"/>
+          <w:szCs w:val="24"/>
+        </w:rPr>
+        <w:t>incular”;</w:t>
+      </w:r>
+    </w:p>
+    <w:p>
+      <w:pPr>
+        <w:pStyle w:val="PargrafodaLista"/>
+        <w:numPr>
+          <w:ilvl w:val="0"/>
+          <w:numId w:val="37"/>
+        </w:numPr>
+        <w:jc w:val="both"/>
+        <w:rPr>
+          <w:rFonts w:ascii="Arial" w:hAnsi="Arial" w:cs="Arial"/>
+          <w:sz w:val="24"/>
+          <w:szCs w:val="24"/>
+        </w:rPr>
+      </w:pPr>
+      <w:r>
+        <w:rPr>
+          <w:rFonts w:ascii="Arial" w:hAnsi="Arial" w:cs="Arial"/>
+          <w:sz w:val="24"/>
+          <w:szCs w:val="24"/>
+        </w:rPr>
+        <w:t>Verifique se a função foi desvinculada;</w:t>
+      </w:r>
+    </w:p>
+    <w:p>
+      <w:pPr>
+        <w:pStyle w:val="PargrafodaLista"/>
+        <w:numPr>
+          <w:ilvl w:val="0"/>
+          <w:numId w:val="37"/>
+        </w:numPr>
+        <w:jc w:val="both"/>
+        <w:rPr>
+          <w:rFonts w:ascii="Arial" w:hAnsi="Arial" w:cs="Arial"/>
+          <w:sz w:val="24"/>
+          <w:szCs w:val="24"/>
+        </w:rPr>
+      </w:pPr>
+      <w:r>
+        <w:rPr>
+          <w:rFonts w:ascii="Arial" w:hAnsi="Arial" w:cs="Arial"/>
+          <w:sz w:val="24"/>
+          <w:szCs w:val="24"/>
+        </w:rPr>
+        <w:t>Repita o processo,</w:t>
+      </w:r>
+      <w:r>
+        <w:rPr>
+          <w:rFonts w:ascii="Arial" w:hAnsi="Arial" w:cs="Arial"/>
+          <w:sz w:val="24"/>
+          <w:szCs w:val="24"/>
+        </w:rPr>
+        <w:t xml:space="preserve"> mas n</w:t>
+      </w:r>
+      <w:r>
+        <w:rPr>
+          <w:rFonts w:ascii="Arial" w:hAnsi="Arial" w:cs="Arial"/>
+          <w:sz w:val="24"/>
+          <w:szCs w:val="24"/>
+        </w:rPr>
+        <w:t xml:space="preserve"> uma permissão e clique em </w:t>
+      </w:r>
+      <w:r>
+        <w:rPr>
+          <w:rFonts w:ascii="Arial" w:hAnsi="Arial" w:cs="Arial"/>
+          <w:sz w:val="24"/>
+          <w:szCs w:val="24"/>
+        </w:rPr>
+        <w:t>desvincular</w:t>
+      </w:r>
+      <w:r>
+        <w:rPr>
+          <w:rFonts w:ascii="Arial" w:hAnsi="Arial" w:cs="Arial"/>
+          <w:sz w:val="24"/>
+          <w:szCs w:val="24"/>
+        </w:rPr>
+        <w:t>;</w:t>
+      </w:r>
+    </w:p>
+    <w:p>
+      <w:pPr>
+        <w:pStyle w:val="PargrafodaLista"/>
+        <w:numPr>
+          <w:ilvl w:val="0"/>
+          <w:numId w:val="37"/>
+        </w:numPr>
+        <w:jc w:val="both"/>
+        <w:rPr>
+          <w:rFonts w:ascii="Arial" w:hAnsi="Arial" w:cs="Arial"/>
+          <w:sz w:val="24"/>
+          <w:szCs w:val="24"/>
+        </w:rPr>
+      </w:pPr>
+      <w:r>
+        <w:rPr>
+          <w:rFonts w:ascii="Arial" w:hAnsi="Arial" w:cs="Arial"/>
+          <w:sz w:val="24"/>
+          <w:szCs w:val="24"/>
+        </w:rPr>
+        <w:t>Sem buscar função clique em desvincular;</w:t>
+      </w:r>
+    </w:p>
+    <w:p>
+      <w:pPr>
+        <w:pStyle w:val="PargrafodaLista"/>
+        <w:numPr>
+          <w:ilvl w:val="0"/>
+          <w:numId w:val="37"/>
+        </w:numPr>
+        <w:jc w:val="both"/>
+        <w:rPr>
+          <w:rFonts w:ascii="Arial" w:hAnsi="Arial" w:cs="Arial"/>
+          <w:sz w:val="24"/>
+          <w:szCs w:val="24"/>
+        </w:rPr>
+      </w:pPr>
+      <w:r>
+        <w:rPr>
+          <w:rFonts w:ascii="Arial" w:hAnsi="Arial" w:cs="Arial"/>
+          <w:sz w:val="24"/>
+          <w:szCs w:val="24"/>
+        </w:rPr>
+        <w:t>Verifique se apresenta a mensagem selecione uma permissão para desvincular;</w:t>
+      </w:r>
+    </w:p>
+    <w:p>
+      <w:pPr>
+        <w:tabs>
+          <w:tab w:val="left" w:pos="6023"/>
+        </w:tabs>
+        <w:jc w:val="both"/>
+        <w:rPr>
+          <w:rFonts w:ascii="Arial" w:hAnsi="Arial" w:cs="Arial"/>
+          <w:sz w:val="24"/>
+          <w:szCs w:val="24"/>
+        </w:rPr>
+      </w:pPr>
+      <w:r>
+        <w:rPr>
+          <w:rFonts w:ascii="Arial" w:hAnsi="Arial" w:cs="Arial"/>
+          <w:sz w:val="24"/>
+          <w:szCs w:val="24"/>
+        </w:rPr>
+        <w:tab/>
+      </w:r>
+    </w:p>
+    <w:p>
+      <w:pPr>
+        <w:jc w:val="both"/>
+        <w:rPr>
+          <w:rFonts w:ascii="Arial" w:hAnsi="Arial" w:cs="Arial"/>
+          <w:b/>
+          <w:sz w:val="24"/>
+          <w:szCs w:val="24"/>
+        </w:rPr>
+      </w:pPr>
+      <w:r>
+        <w:rPr>
+          <w:rFonts w:ascii="Arial" w:hAnsi="Arial" w:cs="Arial"/>
+          <w:b/>
+          <w:sz w:val="24"/>
+          <w:szCs w:val="24"/>
+        </w:rPr>
+        <w:t>Critérios de Aprovação:</w:t>
+      </w:r>
+    </w:p>
+    <w:p>
+      <w:pPr>
+        <w:pStyle w:val="PargrafodaLista"/>
+        <w:numPr>
+          <w:ilvl w:val="0"/>
+          <w:numId w:val="2"/>
+        </w:numPr>
+        <w:jc w:val="both"/>
+        <w:rPr>
+          <w:rFonts w:ascii="Arial" w:hAnsi="Arial" w:cs="Arial"/>
+          <w:sz w:val="24"/>
+          <w:szCs w:val="24"/>
+        </w:rPr>
+      </w:pPr>
+      <w:r>
+        <w:rPr>
+          <w:rFonts w:ascii="Arial" w:hAnsi="Arial" w:cs="Arial"/>
+          <w:sz w:val="24"/>
+          <w:szCs w:val="24"/>
+        </w:rPr>
+        <w:t>O teste será considerado bem-sucedido se todos os passos forem concluídos sem erros.</w:t>
+      </w:r>
+    </w:p>
+    <w:p>
+      <w:pPr>
+        <w:pStyle w:val="PargrafodaLista"/>
+        <w:numPr>
+          <w:ilvl w:val="0"/>
+          <w:numId w:val="2"/>
+        </w:numPr>
+        <w:jc w:val="both"/>
+        <w:rPr>
+          <w:rFonts w:ascii="Arial" w:hAnsi="Arial" w:cs="Arial"/>
+          <w:sz w:val="24"/>
+          <w:szCs w:val="24"/>
+        </w:rPr>
+      </w:pPr>
+      <w:r>
+        <w:rPr>
+          <w:rFonts w:ascii="Arial" w:hAnsi="Arial" w:cs="Arial"/>
+          <w:sz w:val="24"/>
+          <w:szCs w:val="24"/>
+        </w:rPr>
+        <w:t xml:space="preserve">Seguindo os passos válidos é </w:t>
+      </w:r>
+      <w:r>
+        <w:rPr>
+          <w:rFonts w:ascii="Arial" w:hAnsi="Arial" w:cs="Arial"/>
+          <w:sz w:val="24"/>
+          <w:szCs w:val="24"/>
+        </w:rPr>
+        <w:t>des</w:t>
+      </w:r>
+      <w:r>
+        <w:rPr>
+          <w:rFonts w:ascii="Arial" w:hAnsi="Arial" w:cs="Arial"/>
+          <w:sz w:val="24"/>
+          <w:szCs w:val="24"/>
+        </w:rPr>
+        <w:t>vinculada uma permissão na função;</w:t>
+      </w:r>
+    </w:p>
+    <w:p>
+      <w:pPr>
+        <w:pStyle w:val="PargrafodaLista"/>
+        <w:numPr>
+          <w:ilvl w:val="0"/>
+          <w:numId w:val="2"/>
+        </w:numPr>
+        <w:jc w:val="both"/>
+        <w:rPr>
+          <w:rFonts w:ascii="Arial" w:hAnsi="Arial" w:cs="Arial"/>
+          <w:sz w:val="24"/>
+          <w:szCs w:val="24"/>
+        </w:rPr>
+      </w:pPr>
+      <w:r>
+        <w:rPr>
+          <w:rFonts w:ascii="Arial" w:hAnsi="Arial" w:cs="Arial"/>
+          <w:sz w:val="24"/>
+          <w:szCs w:val="24"/>
+        </w:rPr>
+        <w:t>A primeira permissão de uma função é selecionada automaticamente</w:t>
+      </w:r>
+      <w:r>
+        <w:rPr>
+          <w:rFonts w:ascii="Arial" w:hAnsi="Arial" w:cs="Arial"/>
+          <w:sz w:val="24"/>
+          <w:szCs w:val="24"/>
+        </w:rPr>
+        <w:t>;</w:t>
+      </w:r>
+    </w:p>
+    <w:p>
+      <w:pPr>
+        <w:pStyle w:val="PargrafodaLista"/>
+        <w:numPr>
+          <w:ilvl w:val="0"/>
+          <w:numId w:val="2"/>
+        </w:numPr>
+        <w:jc w:val="both"/>
+        <w:rPr>
+          <w:rFonts w:ascii="Arial" w:hAnsi="Arial" w:cs="Arial"/>
+          <w:sz w:val="24"/>
+          <w:szCs w:val="24"/>
+        </w:rPr>
+      </w:pPr>
+      <w:r>
+        <w:rPr>
+          <w:rFonts w:ascii="Arial" w:hAnsi="Arial" w:cs="Arial"/>
+          <w:sz w:val="24"/>
+          <w:szCs w:val="24"/>
+        </w:rPr>
+        <w:t xml:space="preserve">Quando não é selecionada uma função e clica em vincular apresenta uma mensagem solicitando que escolha uma </w:t>
+      </w:r>
+      <w:r>
+        <w:rPr>
+          <w:rFonts w:ascii="Arial" w:hAnsi="Arial" w:cs="Arial"/>
+          <w:sz w:val="24"/>
+          <w:szCs w:val="24"/>
+        </w:rPr>
+        <w:t>permissão</w:t>
+      </w:r>
       <w:bookmarkStart w:id="0" w:name="_GoBack"/>
       <w:bookmarkEnd w:id="0"/>
       <w:r>
@@ -24973,48 +26347,419 @@
           <w:sz w:val="24"/>
           <w:szCs w:val="24"/>
         </w:rPr>
-        <w:t xml:space="preserve"> exibida uma mensagem solicitando a escolha; </w:t>
-      </w:r>
-    </w:p>
-    <w:p>
-      <w:pPr>
-        <w:jc w:val="both"/>
-        <w:rPr>
-          <w:rFonts w:ascii="Arial" w:hAnsi="Arial" w:cs="Arial"/>
-          <w:sz w:val="24"/>
-          <w:szCs w:val="24"/>
-        </w:rPr>
-      </w:pPr>
-    </w:p>
-    <w:p>
-      <w:pPr>
-        <w:jc w:val="both"/>
-        <w:rPr>
-          <w:rFonts w:ascii="Arial" w:hAnsi="Arial" w:cs="Arial"/>
-          <w:sz w:val="24"/>
-          <w:szCs w:val="24"/>
-        </w:rPr>
-      </w:pPr>
-    </w:p>
-    <w:p>
-      <w:pPr>
-        <w:jc w:val="both"/>
-        <w:rPr>
-          <w:rFonts w:ascii="Arial" w:hAnsi="Arial" w:cs="Arial"/>
-          <w:sz w:val="24"/>
-          <w:szCs w:val="24"/>
-        </w:rPr>
-      </w:pPr>
-    </w:p>
-    <w:p>
-      <w:pPr>
-        <w:jc w:val="both"/>
-        <w:rPr>
-          <w:rFonts w:ascii="Arial" w:hAnsi="Arial" w:cs="Arial"/>
-          <w:sz w:val="24"/>
-          <w:szCs w:val="24"/>
-        </w:rPr>
-      </w:pPr>
+        <w:t xml:space="preserve">; </w:t>
+      </w:r>
+    </w:p>
+    <w:p>
+      <w:pPr>
+        <w:jc w:val="both"/>
+        <w:rPr>
+          <w:rFonts w:ascii="Arial" w:hAnsi="Arial" w:cs="Arial"/>
+          <w:sz w:val="24"/>
+          <w:szCs w:val="24"/>
+        </w:rPr>
+      </w:pPr>
+    </w:p>
+    <w:p>
+      <w:pPr>
+        <w:jc w:val="both"/>
+        <w:rPr>
+          <w:rFonts w:ascii="Arial" w:hAnsi="Arial" w:cs="Arial"/>
+          <w:sz w:val="24"/>
+          <w:szCs w:val="24"/>
+        </w:rPr>
+      </w:pPr>
+    </w:p>
+    <w:p>
+      <w:pPr>
+        <w:jc w:val="both"/>
+        <w:rPr>
+          <w:rFonts w:ascii="Arial" w:hAnsi="Arial" w:cs="Arial"/>
+          <w:sz w:val="24"/>
+          <w:szCs w:val="24"/>
+        </w:rPr>
+      </w:pPr>
+    </w:p>
+    <w:p>
+      <w:pPr>
+        <w:pStyle w:val="PargrafodaLista"/>
+        <w:numPr>
+          <w:ilvl w:val="0"/>
+          <w:numId w:val="4"/>
+        </w:numPr>
+        <w:ind w:left="0"/>
+        <w:jc w:val="both"/>
+        <w:rPr>
+          <w:rFonts w:ascii="Arial" w:hAnsi="Arial" w:cs="Arial"/>
+          <w:sz w:val="24"/>
+          <w:szCs w:val="24"/>
+        </w:rPr>
+      </w:pPr>
+      <w:r>
+        <w:rPr>
+          <w:rFonts w:ascii="Arial" w:hAnsi="Arial" w:cs="Arial"/>
+          <w:b/>
+          <w:sz w:val="24"/>
+          <w:szCs w:val="24"/>
+        </w:rPr>
+        <w:lastRenderedPageBreak/>
+        <w:t>Requisito Funcional:</w:t>
+      </w:r>
+      <w:r>
+        <w:rPr>
+          <w:rFonts w:ascii="Arial" w:hAnsi="Arial" w:cs="Arial"/>
+          <w:sz w:val="24"/>
+          <w:szCs w:val="24"/>
+        </w:rPr>
+        <w:t xml:space="preserve"> O sistema deve permitir </w:t>
+      </w:r>
+      <w:r>
+        <w:rPr>
+          <w:rFonts w:ascii="Arial" w:hAnsi="Arial" w:cs="Arial"/>
+          <w:sz w:val="24"/>
+          <w:szCs w:val="24"/>
+        </w:rPr>
+        <w:t>que o usuário geri relatórios.</w:t>
+      </w:r>
+    </w:p>
+    <w:p>
+      <w:pPr>
+        <w:jc w:val="both"/>
+        <w:rPr>
+          <w:rFonts w:ascii="Arial" w:hAnsi="Arial" w:cs="Arial"/>
+          <w:b/>
+          <w:sz w:val="24"/>
+          <w:szCs w:val="24"/>
+        </w:rPr>
+      </w:pPr>
+    </w:p>
+    <w:p>
+      <w:pPr>
+        <w:jc w:val="both"/>
+        <w:rPr>
+          <w:rFonts w:ascii="Arial" w:hAnsi="Arial" w:cs="Arial"/>
+          <w:sz w:val="24"/>
+          <w:szCs w:val="24"/>
+        </w:rPr>
+      </w:pPr>
+      <w:r>
+        <w:rPr>
+          <w:rFonts w:ascii="Arial" w:hAnsi="Arial" w:cs="Arial"/>
+          <w:b/>
+          <w:sz w:val="24"/>
+          <w:szCs w:val="24"/>
+        </w:rPr>
+        <w:t>Cenário de Teste de Funcionalidade:</w:t>
+      </w:r>
+      <w:r>
+        <w:rPr>
+          <w:rFonts w:ascii="Arial" w:hAnsi="Arial" w:cs="Arial"/>
+          <w:sz w:val="24"/>
+          <w:szCs w:val="24"/>
+        </w:rPr>
+        <w:t xml:space="preserve"> </w:t>
+      </w:r>
+      <w:r>
+        <w:rPr>
+          <w:rFonts w:ascii="Arial" w:hAnsi="Arial" w:cs="Arial"/>
+          <w:sz w:val="24"/>
+          <w:szCs w:val="24"/>
+        </w:rPr>
+        <w:t>Gerar relatório.</w:t>
+      </w:r>
+    </w:p>
+    <w:p>
+      <w:pPr>
+        <w:jc w:val="both"/>
+        <w:rPr>
+          <w:rFonts w:ascii="Arial" w:hAnsi="Arial" w:cs="Arial"/>
+          <w:sz w:val="24"/>
+          <w:szCs w:val="24"/>
+        </w:rPr>
+      </w:pPr>
+    </w:p>
+    <w:p>
+      <w:pPr>
+        <w:jc w:val="both"/>
+        <w:rPr>
+          <w:rFonts w:ascii="Arial" w:hAnsi="Arial" w:cs="Arial"/>
+          <w:sz w:val="24"/>
+          <w:szCs w:val="24"/>
+        </w:rPr>
+      </w:pPr>
+      <w:r>
+        <w:rPr>
+          <w:rFonts w:ascii="Arial" w:hAnsi="Arial" w:cs="Arial"/>
+          <w:b/>
+          <w:sz w:val="24"/>
+          <w:szCs w:val="24"/>
+        </w:rPr>
+        <w:t>Objetivo:</w:t>
+      </w:r>
+      <w:r>
+        <w:rPr>
+          <w:rFonts w:ascii="Arial" w:hAnsi="Arial" w:cs="Arial"/>
+          <w:sz w:val="24"/>
+          <w:szCs w:val="24"/>
+        </w:rPr>
+        <w:t xml:space="preserve"> Verificar se o sistema permite </w:t>
+      </w:r>
+      <w:r>
+        <w:rPr>
+          <w:rFonts w:ascii="Arial" w:hAnsi="Arial" w:cs="Arial"/>
+          <w:sz w:val="24"/>
+          <w:szCs w:val="24"/>
+        </w:rPr>
+        <w:t>que o usuário geri um relatório no sistema.</w:t>
+      </w:r>
+    </w:p>
+    <w:p>
+      <w:pPr>
+        <w:jc w:val="both"/>
+        <w:rPr>
+          <w:rFonts w:ascii="Arial" w:hAnsi="Arial" w:cs="Arial"/>
+          <w:sz w:val="24"/>
+          <w:szCs w:val="24"/>
+        </w:rPr>
+      </w:pPr>
+    </w:p>
+    <w:p>
+      <w:pPr>
+        <w:jc w:val="both"/>
+        <w:rPr>
+          <w:rFonts w:ascii="Arial" w:hAnsi="Arial" w:cs="Arial"/>
+          <w:b/>
+          <w:sz w:val="24"/>
+          <w:szCs w:val="24"/>
+        </w:rPr>
+      </w:pPr>
+      <w:r>
+        <w:rPr>
+          <w:rFonts w:ascii="Arial" w:hAnsi="Arial" w:cs="Arial"/>
+          <w:b/>
+          <w:sz w:val="24"/>
+          <w:szCs w:val="24"/>
+        </w:rPr>
+        <w:t>Passos do Teste:</w:t>
+      </w:r>
+    </w:p>
+    <w:p>
+      <w:pPr>
+        <w:pStyle w:val="PargrafodaLista"/>
+        <w:numPr>
+          <w:ilvl w:val="0"/>
+          <w:numId w:val="34"/>
+        </w:numPr>
+        <w:jc w:val="both"/>
+        <w:rPr>
+          <w:rFonts w:ascii="Arial" w:hAnsi="Arial" w:cs="Arial"/>
+          <w:sz w:val="24"/>
+          <w:szCs w:val="24"/>
+        </w:rPr>
+      </w:pPr>
+      <w:r>
+        <w:rPr>
+          <w:rFonts w:ascii="Arial" w:hAnsi="Arial" w:cs="Arial"/>
+          <w:sz w:val="24"/>
+          <w:szCs w:val="24"/>
+        </w:rPr>
+        <w:t>Usuário acessa o sistema;</w:t>
+      </w:r>
+    </w:p>
+    <w:p>
+      <w:pPr>
+        <w:pStyle w:val="PargrafodaLista"/>
+        <w:numPr>
+          <w:ilvl w:val="0"/>
+          <w:numId w:val="34"/>
+        </w:numPr>
+        <w:jc w:val="both"/>
+        <w:rPr>
+          <w:rFonts w:ascii="Arial" w:hAnsi="Arial" w:cs="Arial"/>
+          <w:sz w:val="24"/>
+          <w:szCs w:val="24"/>
+        </w:rPr>
+      </w:pPr>
+      <w:r>
+        <w:rPr>
+          <w:rFonts w:ascii="Arial" w:hAnsi="Arial" w:cs="Arial"/>
+          <w:sz w:val="24"/>
+          <w:szCs w:val="24"/>
+        </w:rPr>
+        <w:t xml:space="preserve">Acessa a área de </w:t>
+      </w:r>
+      <w:r>
+        <w:rPr>
+          <w:rFonts w:ascii="Arial" w:hAnsi="Arial" w:cs="Arial"/>
+          <w:sz w:val="24"/>
+          <w:szCs w:val="24"/>
+        </w:rPr>
+        <w:t>Relatório</w:t>
+      </w:r>
+      <w:r>
+        <w:rPr>
+          <w:rFonts w:ascii="Arial" w:hAnsi="Arial" w:cs="Arial"/>
+          <w:sz w:val="24"/>
+          <w:szCs w:val="24"/>
+        </w:rPr>
+        <w:t>;</w:t>
+      </w:r>
+    </w:p>
+    <w:p>
+      <w:pPr>
+        <w:pStyle w:val="PargrafodaLista"/>
+        <w:numPr>
+          <w:ilvl w:val="0"/>
+          <w:numId w:val="34"/>
+        </w:numPr>
+        <w:jc w:val="both"/>
+        <w:rPr>
+          <w:rFonts w:ascii="Arial" w:hAnsi="Arial" w:cs="Arial"/>
+          <w:sz w:val="24"/>
+          <w:szCs w:val="24"/>
+        </w:rPr>
+      </w:pPr>
+      <w:r>
+        <w:rPr>
+          <w:rFonts w:ascii="Arial" w:hAnsi="Arial" w:cs="Arial"/>
+          <w:sz w:val="24"/>
+          <w:szCs w:val="24"/>
+        </w:rPr>
+        <w:t>Clicar em um relatório;</w:t>
+      </w:r>
+    </w:p>
+    <w:p>
+      <w:pPr>
+        <w:pStyle w:val="PargrafodaLista"/>
+        <w:numPr>
+          <w:ilvl w:val="0"/>
+          <w:numId w:val="34"/>
+        </w:numPr>
+        <w:jc w:val="both"/>
+        <w:rPr>
+          <w:rFonts w:ascii="Arial" w:hAnsi="Arial" w:cs="Arial"/>
+          <w:sz w:val="24"/>
+          <w:szCs w:val="24"/>
+        </w:rPr>
+      </w:pPr>
+      <w:r>
+        <w:rPr>
+          <w:rFonts w:ascii="Arial" w:hAnsi="Arial" w:cs="Arial"/>
+          <w:sz w:val="24"/>
+          <w:szCs w:val="24"/>
+        </w:rPr>
+        <w:t>Automaticamente o relatório é salvo e exibido na tela;</w:t>
+      </w:r>
+    </w:p>
+    <w:p>
+      <w:pPr>
+        <w:tabs>
+          <w:tab w:val="left" w:pos="6023"/>
+        </w:tabs>
+        <w:jc w:val="both"/>
+        <w:rPr>
+          <w:rFonts w:ascii="Arial" w:hAnsi="Arial" w:cs="Arial"/>
+          <w:sz w:val="24"/>
+          <w:szCs w:val="24"/>
+        </w:rPr>
+      </w:pPr>
+      <w:r>
+        <w:rPr>
+          <w:rFonts w:ascii="Arial" w:hAnsi="Arial" w:cs="Arial"/>
+          <w:sz w:val="24"/>
+          <w:szCs w:val="24"/>
+        </w:rPr>
+        <w:tab/>
+      </w:r>
+    </w:p>
+    <w:p>
+      <w:pPr>
+        <w:jc w:val="both"/>
+        <w:rPr>
+          <w:rFonts w:ascii="Arial" w:hAnsi="Arial" w:cs="Arial"/>
+          <w:b/>
+          <w:sz w:val="24"/>
+          <w:szCs w:val="24"/>
+        </w:rPr>
+      </w:pPr>
+      <w:r>
+        <w:rPr>
+          <w:rFonts w:ascii="Arial" w:hAnsi="Arial" w:cs="Arial"/>
+          <w:b/>
+          <w:sz w:val="24"/>
+          <w:szCs w:val="24"/>
+        </w:rPr>
+        <w:t>Critérios de Aprovação:</w:t>
+      </w:r>
+    </w:p>
+    <w:p>
+      <w:pPr>
+        <w:pStyle w:val="PargrafodaLista"/>
+        <w:numPr>
+          <w:ilvl w:val="0"/>
+          <w:numId w:val="2"/>
+        </w:numPr>
+        <w:jc w:val="both"/>
+        <w:rPr>
+          <w:rFonts w:ascii="Arial" w:hAnsi="Arial" w:cs="Arial"/>
+          <w:sz w:val="24"/>
+          <w:szCs w:val="24"/>
+        </w:rPr>
+      </w:pPr>
+      <w:r>
+        <w:rPr>
+          <w:rFonts w:ascii="Arial" w:hAnsi="Arial" w:cs="Arial"/>
+          <w:sz w:val="24"/>
+          <w:szCs w:val="24"/>
+        </w:rPr>
+        <w:t>O teste será considerado bem-sucedido se todos os passos forem concluídos sem erros.</w:t>
+      </w:r>
+    </w:p>
+    <w:p>
+      <w:pPr>
+        <w:pStyle w:val="PargrafodaLista"/>
+        <w:numPr>
+          <w:ilvl w:val="0"/>
+          <w:numId w:val="2"/>
+        </w:numPr>
+        <w:jc w:val="both"/>
+        <w:rPr>
+          <w:rFonts w:ascii="Arial" w:hAnsi="Arial" w:cs="Arial"/>
+          <w:sz w:val="24"/>
+          <w:szCs w:val="24"/>
+        </w:rPr>
+      </w:pPr>
+      <w:r>
+        <w:rPr>
+          <w:rFonts w:ascii="Arial" w:hAnsi="Arial" w:cs="Arial"/>
+          <w:sz w:val="24"/>
+          <w:szCs w:val="24"/>
+        </w:rPr>
+        <w:t>Seguindo os passos válidos se o relatório foi salvo;</w:t>
+      </w:r>
+    </w:p>
+    <w:p>
+      <w:pPr>
+        <w:pStyle w:val="PargrafodaLista"/>
+        <w:numPr>
+          <w:ilvl w:val="0"/>
+          <w:numId w:val="2"/>
+        </w:numPr>
+        <w:jc w:val="both"/>
+        <w:rPr>
+          <w:rFonts w:ascii="Arial" w:hAnsi="Arial" w:cs="Arial"/>
+          <w:sz w:val="24"/>
+          <w:szCs w:val="24"/>
+        </w:rPr>
+      </w:pPr>
+      <w:r>
+        <w:rPr>
+          <w:rFonts w:ascii="Arial" w:hAnsi="Arial" w:cs="Arial"/>
+          <w:sz w:val="24"/>
+          <w:szCs w:val="24"/>
+        </w:rPr>
+        <w:t>Se o relatório foi exibido automaticamente na tela.</w:t>
+      </w:r>
     </w:p>
     <w:sectPr>
       <w:pgSz w:w="11906" w:h="16838"/>
@@ -25646,6 +27391,95 @@
     </w:lvl>
   </w:abstractNum>
   <w:abstractNum w:abstractNumId="7" w15:restartNumberingAfterBreak="0">
+    <w:nsid w:val="1BD15571"/>
+    <w:multiLevelType w:val="hybridMultilevel"/>
+    <w:tmpl w:val="F228B0BC"/>
+    <w:lvl w:ilvl="0" w:tplc="C414B422">
+      <w:start w:val="1"/>
+      <w:numFmt w:val="decimalZero"/>
+      <w:lvlText w:val="%1."/>
+      <w:lvlJc w:val="left"/>
+      <w:pPr>
+        <w:ind w:left="928" w:hanging="360"/>
+      </w:pPr>
+      <w:rPr>
+        <w:rFonts w:hint="default"/>
+      </w:rPr>
+    </w:lvl>
+    <w:lvl w:ilvl="1" w:tplc="04160019" w:tentative="1">
+      <w:start w:val="1"/>
+      <w:numFmt w:val="lowerLetter"/>
+      <w:lvlText w:val="%2."/>
+      <w:lvlJc w:val="left"/>
+      <w:pPr>
+        <w:ind w:left="1648" w:hanging="360"/>
+      </w:pPr>
+    </w:lvl>
+    <w:lvl w:ilvl="2" w:tplc="0416001B" w:tentative="1">
+      <w:start w:val="1"/>
+      <w:numFmt w:val="lowerRoman"/>
+      <w:lvlText w:val="%3."/>
+      <w:lvlJc w:val="right"/>
+      <w:pPr>
+        <w:ind w:left="2368" w:hanging="180"/>
+      </w:pPr>
+    </w:lvl>
+    <w:lvl w:ilvl="3" w:tplc="0416000F" w:tentative="1">
+      <w:start w:val="1"/>
+      <w:numFmt w:val="decimal"/>
+      <w:lvlText w:val="%4."/>
+      <w:lvlJc w:val="left"/>
+      <w:pPr>
+        <w:ind w:left="3088" w:hanging="360"/>
+      </w:pPr>
+    </w:lvl>
+    <w:lvl w:ilvl="4" w:tplc="04160019" w:tentative="1">
+      <w:start w:val="1"/>
+      <w:numFmt w:val="lowerLetter"/>
+      <w:lvlText w:val="%5."/>
+      <w:lvlJc w:val="left"/>
+      <w:pPr>
+        <w:ind w:left="3808" w:hanging="360"/>
+      </w:pPr>
+    </w:lvl>
+    <w:lvl w:ilvl="5" w:tplc="0416001B" w:tentative="1">
+      <w:start w:val="1"/>
+      <w:numFmt w:val="lowerRoman"/>
+      <w:lvlText w:val="%6."/>
+      <w:lvlJc w:val="right"/>
+      <w:pPr>
+        <w:ind w:left="4528" w:hanging="180"/>
+      </w:pPr>
+    </w:lvl>
+    <w:lvl w:ilvl="6" w:tplc="0416000F" w:tentative="1">
+      <w:start w:val="1"/>
+      <w:numFmt w:val="decimal"/>
+      <w:lvlText w:val="%7."/>
+      <w:lvlJc w:val="left"/>
+      <w:pPr>
+        <w:ind w:left="5248" w:hanging="360"/>
+      </w:pPr>
+    </w:lvl>
+    <w:lvl w:ilvl="7" w:tplc="04160019" w:tentative="1">
+      <w:start w:val="1"/>
+      <w:numFmt w:val="lowerLetter"/>
+      <w:lvlText w:val="%8."/>
+      <w:lvlJc w:val="left"/>
+      <w:pPr>
+        <w:ind w:left="5968" w:hanging="360"/>
+      </w:pPr>
+    </w:lvl>
+    <w:lvl w:ilvl="8" w:tplc="0416001B" w:tentative="1">
+      <w:start w:val="1"/>
+      <w:numFmt w:val="lowerRoman"/>
+      <w:lvlText w:val="%9."/>
+      <w:lvlJc w:val="right"/>
+      <w:pPr>
+        <w:ind w:left="6688" w:hanging="180"/>
+      </w:pPr>
+    </w:lvl>
+  </w:abstractNum>
+  <w:abstractNum w:abstractNumId="8" w15:restartNumberingAfterBreak="0">
     <w:nsid w:val="1BEA0514"/>
     <w:multiLevelType w:val="hybridMultilevel"/>
     <w:tmpl w:val="63A2CD8E"/>
@@ -25734,7 +27568,7 @@
       </w:pPr>
     </w:lvl>
   </w:abstractNum>
-  <w:abstractNum w:abstractNumId="8" w15:restartNumberingAfterBreak="0">
+  <w:abstractNum w:abstractNumId="9" w15:restartNumberingAfterBreak="0">
     <w:nsid w:val="229151C9"/>
     <w:multiLevelType w:val="hybridMultilevel"/>
     <w:tmpl w:val="B4BE7A4C"/>
@@ -25823,7 +27657,7 @@
       </w:pPr>
     </w:lvl>
   </w:abstractNum>
-  <w:abstractNum w:abstractNumId="9" w15:restartNumberingAfterBreak="0">
+  <w:abstractNum w:abstractNumId="10" w15:restartNumberingAfterBreak="0">
     <w:nsid w:val="239E2F0B"/>
     <w:multiLevelType w:val="hybridMultilevel"/>
     <w:tmpl w:val="90129004"/>
@@ -25912,7 +27746,7 @@
       </w:pPr>
     </w:lvl>
   </w:abstractNum>
-  <w:abstractNum w:abstractNumId="10" w15:restartNumberingAfterBreak="0">
+  <w:abstractNum w:abstractNumId="11" w15:restartNumberingAfterBreak="0">
     <w:nsid w:val="24CB26BE"/>
     <w:multiLevelType w:val="hybridMultilevel"/>
     <w:tmpl w:val="32B6E2BA"/>
@@ -26001,7 +27835,7 @@
       </w:pPr>
     </w:lvl>
   </w:abstractNum>
-  <w:abstractNum w:abstractNumId="11" w15:restartNumberingAfterBreak="0">
+  <w:abstractNum w:abstractNumId="12" w15:restartNumberingAfterBreak="0">
     <w:nsid w:val="2FE23B2F"/>
     <w:multiLevelType w:val="hybridMultilevel"/>
     <w:tmpl w:val="70A8651E"/>
@@ -26090,7 +27924,7 @@
       </w:pPr>
     </w:lvl>
   </w:abstractNum>
-  <w:abstractNum w:abstractNumId="12" w15:restartNumberingAfterBreak="0">
+  <w:abstractNum w:abstractNumId="13" w15:restartNumberingAfterBreak="0">
     <w:nsid w:val="324A0221"/>
     <w:multiLevelType w:val="hybridMultilevel"/>
     <w:tmpl w:val="F47E2F6C"/>
@@ -26179,7 +28013,96 @@
       </w:pPr>
     </w:lvl>
   </w:abstractNum>
-  <w:abstractNum w:abstractNumId="13" w15:restartNumberingAfterBreak="0">
+  <w:abstractNum w:abstractNumId="14" w15:restartNumberingAfterBreak="0">
+    <w:nsid w:val="37847A84"/>
+    <w:multiLevelType w:val="hybridMultilevel"/>
+    <w:tmpl w:val="AF64FC98"/>
+    <w:lvl w:ilvl="0" w:tplc="8CBA2E5A">
+      <w:start w:val="1"/>
+      <w:numFmt w:val="decimalZero"/>
+      <w:lvlText w:val="%1."/>
+      <w:lvlJc w:val="left"/>
+      <w:pPr>
+        <w:ind w:left="928" w:hanging="360"/>
+      </w:pPr>
+      <w:rPr>
+        <w:rFonts w:hint="default"/>
+      </w:rPr>
+    </w:lvl>
+    <w:lvl w:ilvl="1" w:tplc="04160019" w:tentative="1">
+      <w:start w:val="1"/>
+      <w:numFmt w:val="lowerLetter"/>
+      <w:lvlText w:val="%2."/>
+      <w:lvlJc w:val="left"/>
+      <w:pPr>
+        <w:ind w:left="1648" w:hanging="360"/>
+      </w:pPr>
+    </w:lvl>
+    <w:lvl w:ilvl="2" w:tplc="0416001B" w:tentative="1">
+      <w:start w:val="1"/>
+      <w:numFmt w:val="lowerRoman"/>
+      <w:lvlText w:val="%3."/>
+      <w:lvlJc w:val="right"/>
+      <w:pPr>
+        <w:ind w:left="2368" w:hanging="180"/>
+      </w:pPr>
+    </w:lvl>
+    <w:lvl w:ilvl="3" w:tplc="0416000F" w:tentative="1">
+      <w:start w:val="1"/>
+      <w:numFmt w:val="decimal"/>
+      <w:lvlText w:val="%4."/>
+      <w:lvlJc w:val="left"/>
+      <w:pPr>
+        <w:ind w:left="3088" w:hanging="360"/>
+      </w:pPr>
+    </w:lvl>
+    <w:lvl w:ilvl="4" w:tplc="04160019" w:tentative="1">
+      <w:start w:val="1"/>
+      <w:numFmt w:val="lowerLetter"/>
+      <w:lvlText w:val="%5."/>
+      <w:lvlJc w:val="left"/>
+      <w:pPr>
+        <w:ind w:left="3808" w:hanging="360"/>
+      </w:pPr>
+    </w:lvl>
+    <w:lvl w:ilvl="5" w:tplc="0416001B" w:tentative="1">
+      <w:start w:val="1"/>
+      <w:numFmt w:val="lowerRoman"/>
+      <w:lvlText w:val="%6."/>
+      <w:lvlJc w:val="right"/>
+      <w:pPr>
+        <w:ind w:left="4528" w:hanging="180"/>
+      </w:pPr>
+    </w:lvl>
+    <w:lvl w:ilvl="6" w:tplc="0416000F" w:tentative="1">
+      <w:start w:val="1"/>
+      <w:numFmt w:val="decimal"/>
+      <w:lvlText w:val="%7."/>
+      <w:lvlJc w:val="left"/>
+      <w:pPr>
+        <w:ind w:left="5248" w:hanging="360"/>
+      </w:pPr>
+    </w:lvl>
+    <w:lvl w:ilvl="7" w:tplc="04160019" w:tentative="1">
+      <w:start w:val="1"/>
+      <w:numFmt w:val="lowerLetter"/>
+      <w:lvlText w:val="%8."/>
+      <w:lvlJc w:val="left"/>
+      <w:pPr>
+        <w:ind w:left="5968" w:hanging="360"/>
+      </w:pPr>
+    </w:lvl>
+    <w:lvl w:ilvl="8" w:tplc="0416001B" w:tentative="1">
+      <w:start w:val="1"/>
+      <w:numFmt w:val="lowerRoman"/>
+      <w:lvlText w:val="%9."/>
+      <w:lvlJc w:val="right"/>
+      <w:pPr>
+        <w:ind w:left="6688" w:hanging="180"/>
+      </w:pPr>
+    </w:lvl>
+  </w:abstractNum>
+  <w:abstractNum w:abstractNumId="15" w15:restartNumberingAfterBreak="0">
     <w:nsid w:val="44506B33"/>
     <w:multiLevelType w:val="hybridMultilevel"/>
     <w:tmpl w:val="CDACC70C"/>
@@ -26268,7 +28191,7 @@
       </w:pPr>
     </w:lvl>
   </w:abstractNum>
-  <w:abstractNum w:abstractNumId="14" w15:restartNumberingAfterBreak="0">
+  <w:abstractNum w:abstractNumId="16" w15:restartNumberingAfterBreak="0">
     <w:nsid w:val="479154F2"/>
     <w:multiLevelType w:val="hybridMultilevel"/>
     <w:tmpl w:val="978C53D8"/>
@@ -26357,7 +28280,7 @@
       </w:pPr>
     </w:lvl>
   </w:abstractNum>
-  <w:abstractNum w:abstractNumId="15" w15:restartNumberingAfterBreak="0">
+  <w:abstractNum w:abstractNumId="17" w15:restartNumberingAfterBreak="0">
     <w:nsid w:val="47F9527C"/>
     <w:multiLevelType w:val="hybridMultilevel"/>
     <w:tmpl w:val="52308560"/>
@@ -26446,7 +28369,7 @@
       </w:pPr>
     </w:lvl>
   </w:abstractNum>
-  <w:abstractNum w:abstractNumId="16" w15:restartNumberingAfterBreak="0">
+  <w:abstractNum w:abstractNumId="18" w15:restartNumberingAfterBreak="0">
     <w:nsid w:val="499C3865"/>
     <w:multiLevelType w:val="hybridMultilevel"/>
     <w:tmpl w:val="55A4F00A"/>
@@ -26559,7 +28482,7 @@
       </w:rPr>
     </w:lvl>
   </w:abstractNum>
-  <w:abstractNum w:abstractNumId="17" w15:restartNumberingAfterBreak="0">
+  <w:abstractNum w:abstractNumId="19" w15:restartNumberingAfterBreak="0">
     <w:nsid w:val="4AB6777D"/>
     <w:multiLevelType w:val="hybridMultilevel"/>
     <w:tmpl w:val="57220D8A"/>
@@ -26648,7 +28571,7 @@
       </w:pPr>
     </w:lvl>
   </w:abstractNum>
-  <w:abstractNum w:abstractNumId="18" w15:restartNumberingAfterBreak="0">
+  <w:abstractNum w:abstractNumId="20" w15:restartNumberingAfterBreak="0">
     <w:nsid w:val="4B292FE0"/>
     <w:multiLevelType w:val="hybridMultilevel"/>
     <w:tmpl w:val="C96CAB08"/>
@@ -26737,7 +28660,7 @@
       </w:pPr>
     </w:lvl>
   </w:abstractNum>
-  <w:abstractNum w:abstractNumId="19" w15:restartNumberingAfterBreak="0">
+  <w:abstractNum w:abstractNumId="21" w15:restartNumberingAfterBreak="0">
     <w:nsid w:val="4D3C44FA"/>
     <w:multiLevelType w:val="hybridMultilevel"/>
     <w:tmpl w:val="3C6EDB52"/>
@@ -26826,7 +28749,7 @@
       </w:pPr>
     </w:lvl>
   </w:abstractNum>
-  <w:abstractNum w:abstractNumId="20" w15:restartNumberingAfterBreak="0">
+  <w:abstractNum w:abstractNumId="22" w15:restartNumberingAfterBreak="0">
     <w:nsid w:val="4E1A0448"/>
     <w:multiLevelType w:val="hybridMultilevel"/>
     <w:tmpl w:val="861A31D4"/>
@@ -26915,7 +28838,7 @@
       </w:pPr>
     </w:lvl>
   </w:abstractNum>
-  <w:abstractNum w:abstractNumId="21" w15:restartNumberingAfterBreak="0">
+  <w:abstractNum w:abstractNumId="23" w15:restartNumberingAfterBreak="0">
     <w:nsid w:val="4FA40B9D"/>
     <w:multiLevelType w:val="hybridMultilevel"/>
     <w:tmpl w:val="126628F4"/>
@@ -27004,7 +28927,7 @@
       </w:pPr>
     </w:lvl>
   </w:abstractNum>
-  <w:abstractNum w:abstractNumId="22" w15:restartNumberingAfterBreak="0">
+  <w:abstractNum w:abstractNumId="24" w15:restartNumberingAfterBreak="0">
     <w:nsid w:val="51236790"/>
     <w:multiLevelType w:val="hybridMultilevel"/>
     <w:tmpl w:val="D50022A4"/>
@@ -27093,7 +29016,96 @@
       </w:pPr>
     </w:lvl>
   </w:abstractNum>
-  <w:abstractNum w:abstractNumId="23" w15:restartNumberingAfterBreak="0">
+  <w:abstractNum w:abstractNumId="25" w15:restartNumberingAfterBreak="0">
+    <w:nsid w:val="52F67AFC"/>
+    <w:multiLevelType w:val="hybridMultilevel"/>
+    <w:tmpl w:val="374CC0B8"/>
+    <w:lvl w:ilvl="0" w:tplc="DA4ACAF8">
+      <w:start w:val="1"/>
+      <w:numFmt w:val="decimalZero"/>
+      <w:lvlText w:val="%1."/>
+      <w:lvlJc w:val="left"/>
+      <w:pPr>
+        <w:ind w:left="928" w:hanging="360"/>
+      </w:pPr>
+      <w:rPr>
+        <w:rFonts w:hint="default"/>
+      </w:rPr>
+    </w:lvl>
+    <w:lvl w:ilvl="1" w:tplc="04160019" w:tentative="1">
+      <w:start w:val="1"/>
+      <w:numFmt w:val="lowerLetter"/>
+      <w:lvlText w:val="%2."/>
+      <w:lvlJc w:val="left"/>
+      <w:pPr>
+        <w:ind w:left="1648" w:hanging="360"/>
+      </w:pPr>
+    </w:lvl>
+    <w:lvl w:ilvl="2" w:tplc="0416001B" w:tentative="1">
+      <w:start w:val="1"/>
+      <w:numFmt w:val="lowerRoman"/>
+      <w:lvlText w:val="%3."/>
+      <w:lvlJc w:val="right"/>
+      <w:pPr>
+        <w:ind w:left="2368" w:hanging="180"/>
+      </w:pPr>
+    </w:lvl>
+    <w:lvl w:ilvl="3" w:tplc="0416000F" w:tentative="1">
+      <w:start w:val="1"/>
+      <w:numFmt w:val="decimal"/>
+      <w:lvlText w:val="%4."/>
+      <w:lvlJc w:val="left"/>
+      <w:pPr>
+        <w:ind w:left="3088" w:hanging="360"/>
+      </w:pPr>
+    </w:lvl>
+    <w:lvl w:ilvl="4" w:tplc="04160019" w:tentative="1">
+      <w:start w:val="1"/>
+      <w:numFmt w:val="lowerLetter"/>
+      <w:lvlText w:val="%5."/>
+      <w:lvlJc w:val="left"/>
+      <w:pPr>
+        <w:ind w:left="3808" w:hanging="360"/>
+      </w:pPr>
+    </w:lvl>
+    <w:lvl w:ilvl="5" w:tplc="0416001B" w:tentative="1">
+      <w:start w:val="1"/>
+      <w:numFmt w:val="lowerRoman"/>
+      <w:lvlText w:val="%6."/>
+      <w:lvlJc w:val="right"/>
+      <w:pPr>
+        <w:ind w:left="4528" w:hanging="180"/>
+      </w:pPr>
+    </w:lvl>
+    <w:lvl w:ilvl="6" w:tplc="0416000F" w:tentative="1">
+      <w:start w:val="1"/>
+      <w:numFmt w:val="decimal"/>
+      <w:lvlText w:val="%7."/>
+      <w:lvlJc w:val="left"/>
+      <w:pPr>
+        <w:ind w:left="5248" w:hanging="360"/>
+      </w:pPr>
+    </w:lvl>
+    <w:lvl w:ilvl="7" w:tplc="04160019" w:tentative="1">
+      <w:start w:val="1"/>
+      <w:numFmt w:val="lowerLetter"/>
+      <w:lvlText w:val="%8."/>
+      <w:lvlJc w:val="left"/>
+      <w:pPr>
+        <w:ind w:left="5968" w:hanging="360"/>
+      </w:pPr>
+    </w:lvl>
+    <w:lvl w:ilvl="8" w:tplc="0416001B" w:tentative="1">
+      <w:start w:val="1"/>
+      <w:numFmt w:val="lowerRoman"/>
+      <w:lvlText w:val="%9."/>
+      <w:lvlJc w:val="right"/>
+      <w:pPr>
+        <w:ind w:left="6688" w:hanging="180"/>
+      </w:pPr>
+    </w:lvl>
+  </w:abstractNum>
+  <w:abstractNum w:abstractNumId="26" w15:restartNumberingAfterBreak="0">
     <w:nsid w:val="53BD4033"/>
     <w:multiLevelType w:val="hybridMultilevel"/>
     <w:tmpl w:val="B6E278F4"/>
@@ -27183,7 +29195,7 @@
       </w:pPr>
     </w:lvl>
   </w:abstractNum>
-  <w:abstractNum w:abstractNumId="24" w15:restartNumberingAfterBreak="0">
+  <w:abstractNum w:abstractNumId="27" w15:restartNumberingAfterBreak="0">
     <w:nsid w:val="553A4F44"/>
     <w:multiLevelType w:val="hybridMultilevel"/>
     <w:tmpl w:val="E4E84F78"/>
@@ -27273,7 +29285,7 @@
       </w:pPr>
     </w:lvl>
   </w:abstractNum>
-  <w:abstractNum w:abstractNumId="25" w15:restartNumberingAfterBreak="0">
+  <w:abstractNum w:abstractNumId="28" w15:restartNumberingAfterBreak="0">
     <w:nsid w:val="5A524E44"/>
     <w:multiLevelType w:val="hybridMultilevel"/>
     <w:tmpl w:val="A04C1C6E"/>
@@ -27362,7 +29374,7 @@
       </w:pPr>
     </w:lvl>
   </w:abstractNum>
-  <w:abstractNum w:abstractNumId="26" w15:restartNumberingAfterBreak="0">
+  <w:abstractNum w:abstractNumId="29" w15:restartNumberingAfterBreak="0">
     <w:nsid w:val="61F83A08"/>
     <w:multiLevelType w:val="hybridMultilevel"/>
     <w:tmpl w:val="29C6F05A"/>
@@ -27451,7 +29463,7 @@
       </w:pPr>
     </w:lvl>
   </w:abstractNum>
-  <w:abstractNum w:abstractNumId="27" w15:restartNumberingAfterBreak="0">
+  <w:abstractNum w:abstractNumId="30" w15:restartNumberingAfterBreak="0">
     <w:nsid w:val="62FF2426"/>
     <w:multiLevelType w:val="hybridMultilevel"/>
     <w:tmpl w:val="B68458D0"/>
@@ -27540,7 +29552,7 @@
       </w:pPr>
     </w:lvl>
   </w:abstractNum>
-  <w:abstractNum w:abstractNumId="28" w15:restartNumberingAfterBreak="0">
+  <w:abstractNum w:abstractNumId="31" w15:restartNumberingAfterBreak="0">
     <w:nsid w:val="69C85F4E"/>
     <w:multiLevelType w:val="hybridMultilevel"/>
     <w:tmpl w:val="931049B6"/>
@@ -27629,7 +29641,96 @@
       </w:pPr>
     </w:lvl>
   </w:abstractNum>
-  <w:abstractNum w:abstractNumId="29" w15:restartNumberingAfterBreak="0">
+  <w:abstractNum w:abstractNumId="32" w15:restartNumberingAfterBreak="0">
+    <w:nsid w:val="6ECE2AB9"/>
+    <w:multiLevelType w:val="hybridMultilevel"/>
+    <w:tmpl w:val="F55A11AE"/>
+    <w:lvl w:ilvl="0" w:tplc="182EE2A2">
+      <w:start w:val="1"/>
+      <w:numFmt w:val="decimalZero"/>
+      <w:lvlText w:val="%1."/>
+      <w:lvlJc w:val="left"/>
+      <w:pPr>
+        <w:ind w:left="928" w:hanging="360"/>
+      </w:pPr>
+      <w:rPr>
+        <w:rFonts w:hint="default"/>
+      </w:rPr>
+    </w:lvl>
+    <w:lvl w:ilvl="1" w:tplc="04160019" w:tentative="1">
+      <w:start w:val="1"/>
+      <w:numFmt w:val="lowerLetter"/>
+      <w:lvlText w:val="%2."/>
+      <w:lvlJc w:val="left"/>
+      <w:pPr>
+        <w:ind w:left="1648" w:hanging="360"/>
+      </w:pPr>
+    </w:lvl>
+    <w:lvl w:ilvl="2" w:tplc="0416001B" w:tentative="1">
+      <w:start w:val="1"/>
+      <w:numFmt w:val="lowerRoman"/>
+      <w:lvlText w:val="%3."/>
+      <w:lvlJc w:val="right"/>
+      <w:pPr>
+        <w:ind w:left="2368" w:hanging="180"/>
+      </w:pPr>
+    </w:lvl>
+    <w:lvl w:ilvl="3" w:tplc="0416000F" w:tentative="1">
+      <w:start w:val="1"/>
+      <w:numFmt w:val="decimal"/>
+      <w:lvlText w:val="%4."/>
+      <w:lvlJc w:val="left"/>
+      <w:pPr>
+        <w:ind w:left="3088" w:hanging="360"/>
+      </w:pPr>
+    </w:lvl>
+    <w:lvl w:ilvl="4" w:tplc="04160019" w:tentative="1">
+      <w:start w:val="1"/>
+      <w:numFmt w:val="lowerLetter"/>
+      <w:lvlText w:val="%5."/>
+      <w:lvlJc w:val="left"/>
+      <w:pPr>
+        <w:ind w:left="3808" w:hanging="360"/>
+      </w:pPr>
+    </w:lvl>
+    <w:lvl w:ilvl="5" w:tplc="0416001B" w:tentative="1">
+      <w:start w:val="1"/>
+      <w:numFmt w:val="lowerRoman"/>
+      <w:lvlText w:val="%6."/>
+      <w:lvlJc w:val="right"/>
+      <w:pPr>
+        <w:ind w:left="4528" w:hanging="180"/>
+      </w:pPr>
+    </w:lvl>
+    <w:lvl w:ilvl="6" w:tplc="0416000F" w:tentative="1">
+      <w:start w:val="1"/>
+      <w:numFmt w:val="decimal"/>
+      <w:lvlText w:val="%7."/>
+      <w:lvlJc w:val="left"/>
+      <w:pPr>
+        <w:ind w:left="5248" w:hanging="360"/>
+      </w:pPr>
+    </w:lvl>
+    <w:lvl w:ilvl="7" w:tplc="04160019" w:tentative="1">
+      <w:start w:val="1"/>
+      <w:numFmt w:val="lowerLetter"/>
+      <w:lvlText w:val="%8."/>
+      <w:lvlJc w:val="left"/>
+      <w:pPr>
+        <w:ind w:left="5968" w:hanging="360"/>
+      </w:pPr>
+    </w:lvl>
+    <w:lvl w:ilvl="8" w:tplc="0416001B" w:tentative="1">
+      <w:start w:val="1"/>
+      <w:numFmt w:val="lowerRoman"/>
+      <w:lvlText w:val="%9."/>
+      <w:lvlJc w:val="right"/>
+      <w:pPr>
+        <w:ind w:left="6688" w:hanging="180"/>
+      </w:pPr>
+    </w:lvl>
+  </w:abstractNum>
+  <w:abstractNum w:abstractNumId="33" w15:restartNumberingAfterBreak="0">
     <w:nsid w:val="70721B05"/>
     <w:multiLevelType w:val="hybridMultilevel"/>
     <w:tmpl w:val="D2A6AE58"/>
@@ -27718,7 +29819,7 @@
       </w:pPr>
     </w:lvl>
   </w:abstractNum>
-  <w:abstractNum w:abstractNumId="30" w15:restartNumberingAfterBreak="0">
+  <w:abstractNum w:abstractNumId="34" w15:restartNumberingAfterBreak="0">
     <w:nsid w:val="708B5A6B"/>
     <w:multiLevelType w:val="hybridMultilevel"/>
     <w:tmpl w:val="63C8827C"/>
@@ -27807,7 +29908,7 @@
       </w:pPr>
     </w:lvl>
   </w:abstractNum>
-  <w:abstractNum w:abstractNumId="31" w15:restartNumberingAfterBreak="0">
+  <w:abstractNum w:abstractNumId="35" w15:restartNumberingAfterBreak="0">
     <w:nsid w:val="760F64A7"/>
     <w:multiLevelType w:val="hybridMultilevel"/>
     <w:tmpl w:val="A52CFA54"/>
@@ -27896,7 +29997,7 @@
       </w:pPr>
     </w:lvl>
   </w:abstractNum>
-  <w:abstractNum w:abstractNumId="32" w15:restartNumberingAfterBreak="0">
+  <w:abstractNum w:abstractNumId="36" w15:restartNumberingAfterBreak="0">
     <w:nsid w:val="7B2467D0"/>
     <w:multiLevelType w:val="hybridMultilevel"/>
     <w:tmpl w:val="78F8479A"/>
@@ -27989,100 +30090,112 @@
     <w:abstractNumId w:val="4"/>
   </w:num>
   <w:num w:numId="2">
-    <w:abstractNumId w:val="16"/>
+    <w:abstractNumId w:val="18"/>
   </w:num>
   <w:num w:numId="3">
-    <w:abstractNumId w:val="23"/>
+    <w:abstractNumId w:val="26"/>
   </w:num>
   <w:num w:numId="4">
-    <w:abstractNumId w:val="24"/>
+    <w:abstractNumId w:val="27"/>
   </w:num>
   <w:num w:numId="5">
-    <w:abstractNumId w:val="15"/>
+    <w:abstractNumId w:val="17"/>
   </w:num>
   <w:num w:numId="6">
     <w:abstractNumId w:val="5"/>
   </w:num>
   <w:num w:numId="7">
-    <w:abstractNumId w:val="27"/>
+    <w:abstractNumId w:val="30"/>
   </w:num>
   <w:num w:numId="8">
-    <w:abstractNumId w:val="20"/>
+    <w:abstractNumId w:val="22"/>
   </w:num>
   <w:num w:numId="9">
-    <w:abstractNumId w:val="10"/>
+    <w:abstractNumId w:val="11"/>
   </w:num>
   <w:num w:numId="10">
-    <w:abstractNumId w:val="26"/>
+    <w:abstractNumId w:val="29"/>
   </w:num>
   <w:num w:numId="11">
-    <w:abstractNumId w:val="22"/>
+    <w:abstractNumId w:val="24"/>
   </w:num>
   <w:num w:numId="12">
-    <w:abstractNumId w:val="14"/>
+    <w:abstractNumId w:val="16"/>
   </w:num>
   <w:num w:numId="13">
-    <w:abstractNumId w:val="11"/>
+    <w:abstractNumId w:val="12"/>
   </w:num>
   <w:num w:numId="14">
-    <w:abstractNumId w:val="9"/>
+    <w:abstractNumId w:val="10"/>
   </w:num>
   <w:num w:numId="15">
     <w:abstractNumId w:val="6"/>
   </w:num>
   <w:num w:numId="16">
-    <w:abstractNumId w:val="13"/>
+    <w:abstractNumId w:val="15"/>
   </w:num>
   <w:num w:numId="17">
     <w:abstractNumId w:val="1"/>
   </w:num>
   <w:num w:numId="18">
-    <w:abstractNumId w:val="7"/>
+    <w:abstractNumId w:val="8"/>
   </w:num>
   <w:num w:numId="19">
-    <w:abstractNumId w:val="29"/>
+    <w:abstractNumId w:val="33"/>
   </w:num>
   <w:num w:numId="20">
     <w:abstractNumId w:val="3"/>
   </w:num>
   <w:num w:numId="21">
-    <w:abstractNumId w:val="18"/>
+    <w:abstractNumId w:val="20"/>
   </w:num>
   <w:num w:numId="22">
-    <w:abstractNumId w:val="28"/>
+    <w:abstractNumId w:val="31"/>
   </w:num>
   <w:num w:numId="23">
-    <w:abstractNumId w:val="30"/>
+    <w:abstractNumId w:val="34"/>
   </w:num>
   <w:num w:numId="24">
-    <w:abstractNumId w:val="21"/>
+    <w:abstractNumId w:val="23"/>
   </w:num>
   <w:num w:numId="25">
-    <w:abstractNumId w:val="31"/>
+    <w:abstractNumId w:val="35"/>
   </w:num>
   <w:num w:numId="26">
     <w:abstractNumId w:val="2"/>
   </w:num>
   <w:num w:numId="27">
-    <w:abstractNumId w:val="17"/>
+    <w:abstractNumId w:val="19"/>
   </w:num>
   <w:num w:numId="28">
-    <w:abstractNumId w:val="32"/>
+    <w:abstractNumId w:val="36"/>
   </w:num>
   <w:num w:numId="29">
-    <w:abstractNumId w:val="19"/>
+    <w:abstractNumId w:val="21"/>
   </w:num>
   <w:num w:numId="30">
     <w:abstractNumId w:val="0"/>
   </w:num>
   <w:num w:numId="31">
-    <w:abstractNumId w:val="8"/>
+    <w:abstractNumId w:val="9"/>
   </w:num>
   <w:num w:numId="32">
+    <w:abstractNumId w:val="28"/>
+  </w:num>
+  <w:num w:numId="33">
+    <w:abstractNumId w:val="13"/>
+  </w:num>
+  <w:num w:numId="34">
+    <w:abstractNumId w:val="14"/>
+  </w:num>
+  <w:num w:numId="35">
+    <w:abstractNumId w:val="32"/>
+  </w:num>
+  <w:num w:numId="36">
     <w:abstractNumId w:val="25"/>
   </w:num>
-  <w:num w:numId="33">
-    <w:abstractNumId w:val="12"/>
+  <w:num w:numId="37">
+    <w:abstractNumId w:val="7"/>
   </w:num>
 </w:numbering>
 </file>

</xml_diff>